<commit_message>
Te quiero aux 💟
</commit_message>
<xml_diff>
--- a/Manuales/Manual Técnico - RentaActivos.docx
+++ b/Manuales/Manual Técnico - RentaActivos.docx
@@ -1637,10 +1637,111 @@
     </w:p>
     <w:p>
       <w:pPr>
+        <w:spacing w:line="360" w:lineRule="auto"/>
+      </w:pPr>
+    </w:p>
+    <w:p>
+      <w:pPr>
+        <w:spacing w:line="360" w:lineRule="auto"/>
+      </w:pPr>
+    </w:p>
+    <w:p>
+      <w:pPr>
+        <w:spacing w:line="360" w:lineRule="auto"/>
+      </w:pPr>
+    </w:p>
+    <w:p>
+      <w:pPr>
+        <w:spacing w:line="360" w:lineRule="auto"/>
+      </w:pPr>
+    </w:p>
+    <w:p>
+      <w:pPr>
+        <w:spacing w:line="360" w:lineRule="auto"/>
+      </w:pPr>
+    </w:p>
+    <w:p>
+      <w:pPr>
+        <w:spacing w:line="360" w:lineRule="auto"/>
+      </w:pPr>
+    </w:p>
+    <w:p>
+      <w:pPr>
+        <w:spacing w:line="360" w:lineRule="auto"/>
+      </w:pPr>
+    </w:p>
+    <w:p>
+      <w:pPr>
+        <w:spacing w:line="360" w:lineRule="auto"/>
+      </w:pPr>
+    </w:p>
+    <w:p>
+      <w:pPr>
+        <w:spacing w:line="360" w:lineRule="auto"/>
+      </w:pPr>
+    </w:p>
+    <w:p>
+      <w:pPr>
+        <w:spacing w:line="360" w:lineRule="auto"/>
+      </w:pPr>
+    </w:p>
+    <w:p>
+      <w:pPr>
+        <w:spacing w:line="360" w:lineRule="auto"/>
+      </w:pPr>
+    </w:p>
+    <w:p>
+      <w:pPr>
+        <w:spacing w:line="360" w:lineRule="auto"/>
+      </w:pPr>
+    </w:p>
+    <w:p>
+      <w:pPr>
+        <w:spacing w:line="360" w:lineRule="auto"/>
+      </w:pPr>
+    </w:p>
+    <w:p>
+      <w:pPr>
+        <w:spacing w:line="360" w:lineRule="auto"/>
+      </w:pPr>
+    </w:p>
+    <w:p>
+      <w:pPr>
+        <w:spacing w:line="360" w:lineRule="auto"/>
+      </w:pPr>
+    </w:p>
+    <w:p>
+      <w:pPr>
+        <w:spacing w:line="360" w:lineRule="auto"/>
+      </w:pPr>
+    </w:p>
+    <w:p>
+      <w:pPr>
+        <w:spacing w:line="360" w:lineRule="auto"/>
+      </w:pPr>
+    </w:p>
+    <w:p>
+      <w:pPr>
+        <w:spacing w:line="360" w:lineRule="auto"/>
+      </w:pPr>
+    </w:p>
+    <w:p>
+      <w:pPr>
+        <w:spacing w:line="360" w:lineRule="auto"/>
+      </w:pPr>
+    </w:p>
+    <w:p>
+      <w:pPr>
+        <w:spacing w:line="360" w:lineRule="auto"/>
+      </w:pPr>
+    </w:p>
+    <w:p>
+      <w:pPr>
         <w:pStyle w:val="Ttulo1"/>
       </w:pPr>
       <w:bookmarkStart w:id="7" w:name="_Toc165147350"/>
       <w:r>
+        <w:lastRenderedPageBreak/>
         <w:t>ESPECIFICACIÓN TÉCNICA</w:t>
       </w:r>
       <w:bookmarkEnd w:id="7"/>
@@ -1760,15 +1861,7 @@
         </w:numPr>
       </w:pPr>
       <w:r>
-        <w:t xml:space="preserve">Compilador de C++/C. (Si se tiene </w:t>
-      </w:r>
-      <w:proofErr w:type="spellStart"/>
-      <w:r>
-        <w:t>Clion</w:t>
-      </w:r>
-      <w:proofErr w:type="spellEnd"/>
-      <w:r>
-        <w:t>, no es necesario)</w:t>
+        <w:t>Compilador de C++/C. (Si se tiene Clion, no es necesario)</w:t>
       </w:r>
     </w:p>
     <w:p>
@@ -1786,15 +1879,7 @@
         <w:t>.</w:t>
       </w:r>
       <w:r>
-        <w:t xml:space="preserve"> Se sugiere utilizar un entorno de desarrollo integrado (IDE) como </w:t>
-      </w:r>
-      <w:proofErr w:type="spellStart"/>
-      <w:r>
-        <w:t>Clion</w:t>
-      </w:r>
-      <w:proofErr w:type="spellEnd"/>
-      <w:r>
-        <w:t>, aunque cualquier editor de texto con soporte para C++ puede ser utilizado.</w:t>
+        <w:t xml:space="preserve"> Se sugiere utilizar un entorno de desarrollo integrado (IDE) como Clion, aunque cualquier editor de texto con soporte para C++ puede ser utilizado.</w:t>
       </w:r>
       <w:r>
         <w:tab/>
@@ -1816,9 +1901,12 @@
     <w:p/>
     <w:p/>
     <w:p/>
-    <w:p>
-      <w:r>
-        <w:lastRenderedPageBreak/>
+    <w:p/>
+    <w:p/>
+    <w:p/>
+    <w:p/>
+    <w:p>
+      <w:r>
         <w:br/>
       </w:r>
       <w:r>
@@ -1833,510 +1921,992 @@
       </w:pPr>
       <w:bookmarkStart w:id="10" w:name="_Toc165147353"/>
       <w:r>
+        <w:lastRenderedPageBreak/>
+        <w:t xml:space="preserve">LOGICA Y </w:t>
+      </w:r>
+      <w:r>
         <w:t>DESCRIPCIÓN DE LA SOLUCIÓN</w:t>
       </w:r>
       <w:bookmarkEnd w:id="10"/>
+    </w:p>
+    <w:p>
+      <w:r>
+        <w:t xml:space="preserve">Para la creación del programa Renta Activos, se utilizaron </w:t>
+      </w:r>
+      <w:r>
+        <w:t>varias estructuras</w:t>
+      </w:r>
+      <w:r>
+        <w:t xml:space="preserve"> utilizando las clases, usando convenciones para tener una mejor calidad de código creando </w:t>
+      </w:r>
+      <w:r>
+        <w:rPr>
+          <w:i/>
+          <w:iCs/>
+        </w:rPr>
+        <w:t>headers</w:t>
+      </w:r>
+      <w:r>
+        <w:t>, las cuales son:</w:t>
+      </w:r>
+    </w:p>
+    <w:p>
+      <w:pPr>
+        <w:pStyle w:val="Ttulo2"/>
+      </w:pPr>
+      <w:r>
+        <w:t>Lista Circular Doblemente enlazada</w:t>
+      </w:r>
+    </w:p>
+    <w:p>
+      <w:r>
+        <w:t xml:space="preserve">Una lista circular doblemente enlazada es una estructura de datos lineal en la que cada elemento, </w:t>
+      </w:r>
+      <w:r>
+        <w:t>que se llama</w:t>
+      </w:r>
+      <w:r>
+        <w:t xml:space="preserve"> nodo, contiene, además de los datos, dos punteros: uno que referencia al nodo siguiente y otro que apunta al nodo anterior. </w:t>
+      </w:r>
+      <w:r>
+        <w:t>E</w:t>
+      </w:r>
+      <w:r>
+        <w:t>n esta estructura</w:t>
+      </w:r>
+      <w:r>
+        <w:t>, a diferencia de las listas normales,</w:t>
+      </w:r>
+      <w:r>
+        <w:t xml:space="preserve"> el último nodo apunta al primero, y el primero al último, formando así un </w:t>
+      </w:r>
+      <w:r>
+        <w:t>cí</w:t>
+      </w:r>
+      <w:r>
+        <w:t>rculo</w:t>
+      </w:r>
+      <w:r>
+        <w:t>.</w:t>
+      </w:r>
+    </w:p>
+    <w:p>
+      <w:r>
+        <w:t>Para este proyecto, se usó este tipo de lista para guardar las transacciones que se harían durante la ejecución del programa Renta Activos y sus métodos principales son estos:</w:t>
+      </w:r>
+    </w:p>
+    <w:p>
+      <w:pPr>
+        <w:pStyle w:val="Ttulo3"/>
+        <w:rPr>
+          <w:lang w:val="es-GT"/>
+        </w:rPr>
+      </w:pPr>
+      <w:r>
+        <w:br/>
+      </w:r>
+      <w:r>
+        <w:rPr>
+          <w:lang w:val="es-GT"/>
+        </w:rPr>
+        <w:t>Constructor</w:t>
+      </w:r>
     </w:p>
     <w:p>
       <w:pPr>
         <w:numPr>
           <w:ilvl w:val="0"/>
-          <w:numId w:val="5"/>
+          <w:numId w:val="8"/>
         </w:numPr>
-        <w:spacing w:line="360" w:lineRule="auto"/>
+        <w:rPr>
+          <w:lang w:val="es-GT"/>
+        </w:rPr>
+      </w:pPr>
+      <w:r>
         <w:rPr>
           <w:b/>
           <w:bCs/>
+          <w:lang w:val="es-GT"/>
+        </w:rPr>
+        <w:t>Lista()</w:t>
+      </w:r>
+      <w:r>
+        <w:rPr>
+          <w:lang w:val="es-GT"/>
+        </w:rPr>
+        <w:t>: Inicializa una lista circular doblemente enlazada vacía, estableciendo los punteros inicio y fin en nullptr y el tamaño en 0.</w:t>
+      </w:r>
+      <w:r>
+        <w:rPr>
+          <w:noProof/>
+        </w:rPr>
+        <w:t xml:space="preserve"> </w:t>
+      </w:r>
+      <w:r>
+        <w:rPr>
+          <w:lang w:val="es-GT"/>
+        </w:rPr>
+        <w:drawing>
+          <wp:inline distT="0" distB="0" distL="0" distR="0" wp14:anchorId="1BC9220C" wp14:editId="0E2BF93C">
+            <wp:extent cx="3229426" cy="1657581"/>
+            <wp:effectExtent l="0" t="0" r="9525" b="0"/>
+            <wp:docPr id="42010148" name="Imagen 1"/>
+            <wp:cNvGraphicFramePr>
+              <a:graphicFrameLocks xmlns:a="http://schemas.openxmlformats.org/drawingml/2006/main" noChangeAspect="1"/>
+            </wp:cNvGraphicFramePr>
+            <a:graphic xmlns:a="http://schemas.openxmlformats.org/drawingml/2006/main">
+              <a:graphicData uri="http://schemas.openxmlformats.org/drawingml/2006/picture">
+                <pic:pic xmlns:pic="http://schemas.openxmlformats.org/drawingml/2006/picture">
+                  <pic:nvPicPr>
+                    <pic:cNvPr id="42010148" name=""/>
+                    <pic:cNvPicPr/>
+                  </pic:nvPicPr>
+                  <pic:blipFill>
+                    <a:blip r:embed="rId8"/>
+                    <a:stretch>
+                      <a:fillRect/>
+                    </a:stretch>
+                  </pic:blipFill>
+                  <pic:spPr>
+                    <a:xfrm>
+                      <a:off x="0" y="0"/>
+                      <a:ext cx="3229426" cy="1657581"/>
+                    </a:xfrm>
+                    <a:prstGeom prst="rect">
+                      <a:avLst/>
+                    </a:prstGeom>
+                  </pic:spPr>
+                </pic:pic>
+              </a:graphicData>
+            </a:graphic>
+          </wp:inline>
+        </w:drawing>
+      </w:r>
+    </w:p>
+    <w:p>
+      <w:pPr>
+        <w:pStyle w:val="Ttulo3"/>
+        <w:rPr>
+          <w:lang w:val="es-GT"/>
+        </w:rPr>
+      </w:pPr>
+      <w:r>
+        <w:rPr>
+          <w:lang w:val="es-GT"/>
+        </w:rPr>
+        <w:t xml:space="preserve">Operaciones </w:t>
+      </w:r>
+      <w:r>
+        <w:rPr>
+          <w:lang w:val="es-GT"/>
+        </w:rPr>
+        <w:t>de la lista</w:t>
+      </w:r>
+    </w:p>
+    <w:p>
+      <w:pPr>
+        <w:pStyle w:val="Prrafodelista"/>
+        <w:numPr>
+          <w:ilvl w:val="0"/>
+          <w:numId w:val="13"/>
+        </w:numPr>
+        <w:rPr>
+          <w:lang w:val="es-GT"/>
         </w:rPr>
       </w:pPr>
       <w:r>
         <w:rPr>
           <w:b/>
           <w:bCs/>
-        </w:rPr>
-        <w:t xml:space="preserve">Creación del diseño del Frontend: </w:t>
-      </w:r>
-      <w:r>
-        <w:t xml:space="preserve">Para la creación del frontend se utilizó </w:t>
-      </w:r>
-      <w:r>
-        <w:t>REACT</w:t>
-      </w:r>
-      <w:r>
-        <w:t xml:space="preserve">, pero este requiere de </w:t>
-      </w:r>
-      <w:r>
-        <w:t>JavaScript</w:t>
-      </w:r>
-      <w:r>
-        <w:t xml:space="preserve">, </w:t>
-      </w:r>
-      <w:r>
-        <w:t>CSS</w:t>
-      </w:r>
-      <w:r>
-        <w:t xml:space="preserve"> y HTML para estructurar la página web, </w:t>
-      </w:r>
-      <w:r>
-        <w:t>así que</w:t>
-      </w:r>
-      <w:r>
-        <w:t xml:space="preserve"> para resolver este problema y facilitar el proceso de la creación del programa, se </w:t>
-      </w:r>
-      <w:r>
-        <w:t>usó</w:t>
-      </w:r>
-      <w:r>
-        <w:t xml:space="preserve"> bootstrap, el cual </w:t>
-      </w:r>
-      <w:r>
-        <w:t>prestó velocidad</w:t>
-      </w:r>
-      <w:r>
-        <w:t xml:space="preserve"> y agili</w:t>
-      </w:r>
-      <w:r>
-        <w:t>dad</w:t>
-      </w:r>
-      <w:r>
+          <w:lang w:val="es-GT"/>
+        </w:rPr>
+        <w:t>agregarNodo(Transaccion* transaccion):</w:t>
+      </w:r>
+      <w:r>
+        <w:rPr>
+          <w:lang w:val="es-GT"/>
+        </w:rPr>
+        <w:t xml:space="preserve"> Añade un nuevo nodo al final de la lista</w:t>
+      </w:r>
+      <w:r>
+        <w:rPr>
+          <w:lang w:val="es-GT"/>
+        </w:rPr>
+        <w:t xml:space="preserve"> creando</w:t>
+      </w:r>
+      <w:r>
+        <w:rPr>
+          <w:lang w:val="es-GT"/>
+        </w:rPr>
+        <w:t xml:space="preserve"> un nuevo NodoTransaccion con la transacción proporcionada. Si la lista está vacía, el nuevo nodo se convierte tanto en el inicio como en el fin de la lista, apuntándose a sí mismo como anterior y siguiente. Si la lista no está vacía, se actualizan los punteros del último </w:t>
+      </w:r>
+      <w:r>
+        <w:rPr>
+          <w:lang w:val="es-GT"/>
+        </w:rPr>
+        <w:lastRenderedPageBreak/>
+        <w:t>nodo y del nuevo nodo para mantener la circularidad y el enlace</w:t>
+      </w:r>
+      <w:r>
+        <w:rPr>
+          <w:lang w:val="es-GT"/>
+        </w:rPr>
         <w:t xml:space="preserve"> </w:t>
       </w:r>
       <w:r>
-        <w:t>a</w:t>
-      </w:r>
-      <w:r>
-        <w:t xml:space="preserve">l trabajo </w:t>
-      </w:r>
-      <w:r>
-        <w:t xml:space="preserve">de diseño </w:t>
-      </w:r>
-      <w:r>
-        <w:t>en gran medida.</w:t>
-      </w:r>
-      <w:bookmarkStart w:id="11" w:name="_5rfuhgooewb0" w:colFirst="0" w:colLast="0"/>
-      <w:bookmarkEnd w:id="11"/>
+        <w:rPr>
+          <w:lang w:val="es-GT"/>
+        </w:rPr>
+        <w:t>doble</w:t>
+      </w:r>
+      <w:r>
+        <w:rPr>
+          <w:lang w:val="es-GT"/>
+        </w:rPr>
+        <w:t>.</w:t>
+      </w:r>
+      <w:r>
+        <w:rPr>
+          <w:lang w:val="es-GT"/>
+        </w:rPr>
+        <w:t xml:space="preserve"> </w:t>
+      </w:r>
+      <w:r>
+        <w:rPr>
+          <w:lang w:val="es-GT"/>
+        </w:rPr>
+        <w:drawing>
+          <wp:inline distT="0" distB="0" distL="0" distR="0" wp14:anchorId="18469A50" wp14:editId="21B570A2">
+            <wp:extent cx="4902200" cy="2346820"/>
+            <wp:effectExtent l="0" t="0" r="0" b="0"/>
+            <wp:docPr id="717587526" name="Imagen 1"/>
+            <wp:cNvGraphicFramePr>
+              <a:graphicFrameLocks xmlns:a="http://schemas.openxmlformats.org/drawingml/2006/main" noChangeAspect="1"/>
+            </wp:cNvGraphicFramePr>
+            <a:graphic xmlns:a="http://schemas.openxmlformats.org/drawingml/2006/main">
+              <a:graphicData uri="http://schemas.openxmlformats.org/drawingml/2006/picture">
+                <pic:pic xmlns:pic="http://schemas.openxmlformats.org/drawingml/2006/picture">
+                  <pic:nvPicPr>
+                    <pic:cNvPr id="717587526" name=""/>
+                    <pic:cNvPicPr/>
+                  </pic:nvPicPr>
+                  <pic:blipFill>
+                    <a:blip r:embed="rId9"/>
+                    <a:stretch>
+                      <a:fillRect/>
+                    </a:stretch>
+                  </pic:blipFill>
+                  <pic:spPr>
+                    <a:xfrm>
+                      <a:off x="0" y="0"/>
+                      <a:ext cx="4915555" cy="2353213"/>
+                    </a:xfrm>
+                    <a:prstGeom prst="rect">
+                      <a:avLst/>
+                    </a:prstGeom>
+                  </pic:spPr>
+                </pic:pic>
+              </a:graphicData>
+            </a:graphic>
+          </wp:inline>
+        </w:drawing>
+      </w:r>
+    </w:p>
+    <w:p>
+      <w:pPr>
+        <w:rPr>
+          <w:lang w:val="es-GT"/>
+        </w:rPr>
+      </w:pPr>
     </w:p>
     <w:p>
       <w:pPr>
         <w:numPr>
           <w:ilvl w:val="0"/>
-          <w:numId w:val="5"/>
+          <w:numId w:val="10"/>
         </w:numPr>
-        <w:spacing w:line="360" w:lineRule="auto"/>
         <w:rPr>
           <w:b/>
           <w:bCs/>
+          <w:lang w:val="es-GT"/>
         </w:rPr>
       </w:pPr>
       <w:r>
         <w:rPr>
           <w:b/>
           <w:bCs/>
-        </w:rPr>
-        <w:t xml:space="preserve">Validación de la contraseña: </w:t>
-      </w:r>
-      <w:r>
-        <w:t>Para esta aplicación web, era necesario que se validara que la contraseña tuviera al menos 1 letra mayúscula, 1 letra minúscula, 1 número, 1 carácter especial y que tuviera por lo menos 7 caracteres. Para solucionar esto, lo que se llev</w:t>
-      </w:r>
-      <w:r>
-        <w:t>aron</w:t>
-      </w:r>
-      <w:r>
-        <w:t xml:space="preserve"> a cabo fueron variables que contaban cada uno de los tipos de caracteres de la contraseña, y</w:t>
-      </w:r>
-      <w:r>
-        <w:t>,</w:t>
-      </w:r>
-      <w:r>
-        <w:t xml:space="preserve"> si estos poseían más de uno entonces</w:t>
-      </w:r>
-      <w:r>
-        <w:t>,</w:t>
-      </w:r>
-      <w:r>
-        <w:t xml:space="preserve"> se podría usar la contraseña.</w:t>
+          <w:lang w:val="es-GT"/>
+        </w:rPr>
+        <w:t>obtenerNodoEnPosicion(int posicion)</w:t>
+      </w:r>
+      <w:r>
+        <w:rPr>
+          <w:lang w:val="es-GT"/>
+        </w:rPr>
+        <w:t xml:space="preserve">: </w:t>
+      </w:r>
+      <w:r>
+        <w:rPr>
+          <w:lang w:val="es-GT"/>
+        </w:rPr>
+        <w:t>Retorna un puntero al nodo que se encuentra en la posición especificada. Realiza una busqueda iterativa.</w:t>
+      </w:r>
+      <w:r>
+        <w:rPr>
+          <w:noProof/>
+        </w:rPr>
+        <w:t xml:space="preserve"> </w:t>
+      </w:r>
+      <w:r>
+        <w:rPr>
+          <w:lang w:val="es-GT"/>
+        </w:rPr>
+        <w:drawing>
+          <wp:inline distT="0" distB="0" distL="0" distR="0" wp14:anchorId="0D795F37" wp14:editId="2887598C">
+            <wp:extent cx="5731510" cy="2556510"/>
+            <wp:effectExtent l="0" t="0" r="2540" b="0"/>
+            <wp:docPr id="1698695240" name="Imagen 1"/>
+            <wp:cNvGraphicFramePr>
+              <a:graphicFrameLocks xmlns:a="http://schemas.openxmlformats.org/drawingml/2006/main" noChangeAspect="1"/>
+            </wp:cNvGraphicFramePr>
+            <a:graphic xmlns:a="http://schemas.openxmlformats.org/drawingml/2006/main">
+              <a:graphicData uri="http://schemas.openxmlformats.org/drawingml/2006/picture">
+                <pic:pic xmlns:pic="http://schemas.openxmlformats.org/drawingml/2006/picture">
+                  <pic:nvPicPr>
+                    <pic:cNvPr id="1698695240" name=""/>
+                    <pic:cNvPicPr/>
+                  </pic:nvPicPr>
+                  <pic:blipFill>
+                    <a:blip r:embed="rId10"/>
+                    <a:stretch>
+                      <a:fillRect/>
+                    </a:stretch>
+                  </pic:blipFill>
+                  <pic:spPr>
+                    <a:xfrm>
+                      <a:off x="0" y="0"/>
+                      <a:ext cx="5731510" cy="2556510"/>
+                    </a:xfrm>
+                    <a:prstGeom prst="rect">
+                      <a:avLst/>
+                    </a:prstGeom>
+                  </pic:spPr>
+                </pic:pic>
+              </a:graphicData>
+            </a:graphic>
+          </wp:inline>
+        </w:drawing>
       </w:r>
     </w:p>
     <w:p>
       <w:pPr>
         <w:numPr>
           <w:ilvl w:val="0"/>
-          <w:numId w:val="5"/>
+          <w:numId w:val="11"/>
         </w:numPr>
-        <w:spacing w:line="360" w:lineRule="auto"/>
+        <w:rPr>
+          <w:lang w:val="es-GT"/>
+        </w:rPr>
+      </w:pPr>
+      <w:r>
         <w:rPr>
           <w:b/>
           <w:bCs/>
-        </w:rPr>
-      </w:pPr>
-      <w:r>
+          <w:lang w:val="es-GT"/>
+        </w:rPr>
+        <w:t>ordenarAscendente()</w:t>
+      </w:r>
+      <w:r>
+        <w:rPr>
+          <w:lang w:val="es-GT"/>
+        </w:rPr>
+        <w:t xml:space="preserve">: </w:t>
+      </w:r>
+      <w:r>
+        <w:rPr>
+          <w:lang w:val="es-GT"/>
+        </w:rPr>
+        <w:t>Ordena la lista de forma ascendente según el idTransaccion de los objetos Transaccion almacenados en cada nodo. Utiliza un algoritmo de burbuja modificado para intercambiar punteros a los nodos</w:t>
+      </w:r>
+      <w:r>
+        <w:rPr>
+          <w:lang w:val="es-GT"/>
+        </w:rPr>
+        <w:t>.</w:t>
+      </w:r>
+      <w:r>
+        <w:rPr>
+          <w:noProof/>
+        </w:rPr>
+        <w:t xml:space="preserve"> </w:t>
+      </w:r>
+      <w:r>
+        <w:rPr>
+          <w:lang w:val="es-GT"/>
+        </w:rPr>
+        <w:drawing>
+          <wp:inline distT="0" distB="0" distL="0" distR="0" wp14:anchorId="0A37A3A4" wp14:editId="138D7777">
+            <wp:extent cx="5572903" cy="562053"/>
+            <wp:effectExtent l="0" t="0" r="8890" b="9525"/>
+            <wp:docPr id="1781173471" name="Imagen 1"/>
+            <wp:cNvGraphicFramePr>
+              <a:graphicFrameLocks xmlns:a="http://schemas.openxmlformats.org/drawingml/2006/main" noChangeAspect="1"/>
+            </wp:cNvGraphicFramePr>
+            <a:graphic xmlns:a="http://schemas.openxmlformats.org/drawingml/2006/main">
+              <a:graphicData uri="http://schemas.openxmlformats.org/drawingml/2006/picture">
+                <pic:pic xmlns:pic="http://schemas.openxmlformats.org/drawingml/2006/picture">
+                  <pic:nvPicPr>
+                    <pic:cNvPr id="1781173471" name=""/>
+                    <pic:cNvPicPr/>
+                  </pic:nvPicPr>
+                  <pic:blipFill>
+                    <a:blip r:embed="rId11"/>
+                    <a:stretch>
+                      <a:fillRect/>
+                    </a:stretch>
+                  </pic:blipFill>
+                  <pic:spPr>
+                    <a:xfrm>
+                      <a:off x="0" y="0"/>
+                      <a:ext cx="5572903" cy="562053"/>
+                    </a:xfrm>
+                    <a:prstGeom prst="rect">
+                      <a:avLst/>
+                    </a:prstGeom>
+                  </pic:spPr>
+                </pic:pic>
+              </a:graphicData>
+            </a:graphic>
+          </wp:inline>
+        </w:drawing>
+      </w:r>
+    </w:p>
+    <w:p>
+      <w:pPr>
+        <w:numPr>
+          <w:ilvl w:val="0"/>
+          <w:numId w:val="11"/>
+        </w:numPr>
         <w:rPr>
           <w:b/>
           <w:bCs/>
-        </w:rPr>
-        <w:t xml:space="preserve">Relleno obligatorio de los campos: </w:t>
-      </w:r>
-      <w:r>
-        <w:t xml:space="preserve">Para </w:t>
-      </w:r>
-      <w:r>
-        <w:t>los</w:t>
-      </w:r>
-      <w:r>
-        <w:t xml:space="preserve"> campos de texto, algunos eran opcionales, pero otros no, por lo que para que se rellenaran los campos de texto obligatoriamente se us</w:t>
-      </w:r>
-      <w:r>
-        <w:t>ó</w:t>
-      </w:r>
-      <w:r>
-        <w:t xml:space="preserve"> una función de bootstrap que se llama “requered”, la cual solicitaba que se ingresara algún dato dentro del campo, sino no se podría pulsar el botón, apareciendo un mensaje sobre el campo de texto que dictamina que se ingrese algo.</w:t>
+          <w:lang w:val="es-GT"/>
+        </w:rPr>
+      </w:pPr>
+      <w:r>
+        <w:rPr>
+          <w:b/>
+          <w:bCs/>
+          <w:lang w:val="es-GT"/>
+        </w:rPr>
+        <w:t>ordenarDescendente()</w:t>
+      </w:r>
+      <w:r>
+        <w:rPr>
+          <w:lang w:val="es-GT"/>
+        </w:rPr>
+        <w:t xml:space="preserve">: </w:t>
+      </w:r>
+      <w:r>
+        <w:rPr>
+          <w:lang w:val="es-GT"/>
+        </w:rPr>
+        <w:t xml:space="preserve">Igual </w:t>
+      </w:r>
+      <w:r>
+        <w:rPr>
+          <w:lang w:val="es-GT"/>
+        </w:rPr>
+        <w:t xml:space="preserve"> a ordenarAscendente(), pero ordena la lista de forma descendente según</w:t>
+      </w:r>
+      <w:r>
+        <w:rPr>
+          <w:lang w:val="es-GT"/>
+        </w:rPr>
+        <w:t xml:space="preserve"> </w:t>
+      </w:r>
+      <w:r>
+        <w:rPr>
+          <w:lang w:val="es-GT"/>
+        </w:rPr>
+        <w:t>el idTransaccion</w:t>
+      </w:r>
+      <w:r>
+        <w:rPr>
+          <w:lang w:val="es-GT"/>
+        </w:rPr>
+        <w:t xml:space="preserve"> </w:t>
+      </w:r>
+      <w:r>
+        <w:rPr>
+          <w:lang w:val="es-GT"/>
+        </w:rPr>
+        <w:t>(básicamente solo cambio un símbolo)</w:t>
+      </w:r>
+      <w:r>
+        <w:rPr>
+          <w:lang w:val="es-GT"/>
+        </w:rPr>
+        <w:t xml:space="preserve"> </w:t>
+      </w:r>
+      <w:r>
+        <w:rPr>
+          <w:lang w:val="es-GT"/>
+        </w:rPr>
+        <w:drawing>
+          <wp:inline distT="0" distB="0" distL="0" distR="0" wp14:anchorId="10FCB00B" wp14:editId="48FA4187">
+            <wp:extent cx="5525271" cy="523948"/>
+            <wp:effectExtent l="0" t="0" r="0" b="9525"/>
+            <wp:docPr id="1475802500" name="Imagen 1"/>
+            <wp:cNvGraphicFramePr>
+              <a:graphicFrameLocks xmlns:a="http://schemas.openxmlformats.org/drawingml/2006/main" noChangeAspect="1"/>
+            </wp:cNvGraphicFramePr>
+            <a:graphic xmlns:a="http://schemas.openxmlformats.org/drawingml/2006/main">
+              <a:graphicData uri="http://schemas.openxmlformats.org/drawingml/2006/picture">
+                <pic:pic xmlns:pic="http://schemas.openxmlformats.org/drawingml/2006/picture">
+                  <pic:nvPicPr>
+                    <pic:cNvPr id="1475802500" name=""/>
+                    <pic:cNvPicPr/>
+                  </pic:nvPicPr>
+                  <pic:blipFill>
+                    <a:blip r:embed="rId12"/>
+                    <a:stretch>
+                      <a:fillRect/>
+                    </a:stretch>
+                  </pic:blipFill>
+                  <pic:spPr>
+                    <a:xfrm>
+                      <a:off x="0" y="0"/>
+                      <a:ext cx="5525271" cy="523948"/>
+                    </a:xfrm>
+                    <a:prstGeom prst="rect">
+                      <a:avLst/>
+                    </a:prstGeom>
+                  </pic:spPr>
+                </pic:pic>
+              </a:graphicData>
+            </a:graphic>
+          </wp:inline>
+        </w:drawing>
       </w:r>
     </w:p>
     <w:p>
       <w:pPr>
         <w:numPr>
           <w:ilvl w:val="0"/>
-          <w:numId w:val="5"/>
+          <w:numId w:val="12"/>
         </w:numPr>
-        <w:spacing w:line="360" w:lineRule="auto"/>
+        <w:rPr>
+          <w:lang w:val="es-GT"/>
+        </w:rPr>
+      </w:pPr>
+      <w:r>
         <w:rPr>
           <w:b/>
           <w:bCs/>
-        </w:rPr>
-      </w:pPr>
-      <w:r>
-        <w:rPr>
-          <w:b/>
-          <w:bCs/>
-        </w:rPr>
-        <w:t xml:space="preserve">Manejo de Usuarios y publicaciones: </w:t>
-      </w:r>
-      <w:r>
-        <w:t>Para el manejo de los usuarios se usó como “servidor” un arreglo dentro del backend, el cual permitía que se fueran ingresando objetos de tipo Json que representaban los usuarios. De la misma manera se trabajó con las publicaciones, únicamente variando la estructura del Json, dado a que son objetos distintos.</w:t>
-      </w:r>
-    </w:p>
-    <w:p>
-      <w:pPr>
-        <w:numPr>
-          <w:ilvl w:val="0"/>
-          <w:numId w:val="5"/>
-        </w:numPr>
-        <w:spacing w:line="360" w:lineRule="auto"/>
-        <w:rPr>
-          <w:b/>
-          <w:bCs/>
-        </w:rPr>
-      </w:pPr>
-      <w:r>
-        <w:rPr>
-          <w:b/>
-          <w:bCs/>
-        </w:rPr>
-        <w:t xml:space="preserve">Manejo del administrador: </w:t>
-      </w:r>
-      <w:r>
-        <w:t xml:space="preserve">Así como hay usuarios, también debía haber un administrador, el cual tendría opciones especiales al ingresar a su modulo. Para distinguir entre el usuario administrador y el usuario común </w:t>
-      </w:r>
-      <w:r>
+          <w:lang w:val="es-GT"/>
+        </w:rPr>
         <w:lastRenderedPageBreak/>
-        <w:t>y corriente, se usó únicamente un condicional, el cual, al reconocer que el carn</w:t>
-      </w:r>
-      <w:r>
-        <w:t>é</w:t>
-      </w:r>
-      <w:r>
-        <w:t xml:space="preserve"> era el del administrador, puesto a que este carnet y contraseña ya estaban previamente establecidos, </w:t>
-      </w:r>
-      <w:r>
-        <w:t>redirigiría el usuario a la página a la que debe</w:t>
-      </w:r>
-      <w:r>
-        <w:t>ría</w:t>
-      </w:r>
-      <w:r>
-        <w:t xml:space="preserve"> de ir.</w:t>
-      </w:r>
-    </w:p>
-    <w:p>
-      <w:pPr>
-        <w:numPr>
-          <w:ilvl w:val="0"/>
-          <w:numId w:val="5"/>
-        </w:numPr>
-        <w:spacing w:line="360" w:lineRule="auto"/>
-        <w:rPr>
-          <w:b/>
-          <w:bCs/>
-        </w:rPr>
-      </w:pPr>
-      <w:r>
-        <w:rPr>
-          <w:b/>
-          <w:bCs/>
-        </w:rPr>
-        <w:t xml:space="preserve">Tabla de usuarios y publicaciones: </w:t>
-      </w:r>
-      <w:r>
-        <w:t xml:space="preserve">Para la realización de estas tablas, las cuales permitirían la visualización de toda la información de cada una de las publicaciones y </w:t>
-      </w:r>
-      <w:r>
-        <w:t>usuarios,</w:t>
-      </w:r>
-      <w:r>
-        <w:t xml:space="preserve"> así como su eliminación, simplemente se llamó una función del backend la cual entrega</w:t>
-      </w:r>
-      <w:r>
-        <w:t>ría</w:t>
-      </w:r>
-      <w:r>
-        <w:t xml:space="preserve"> todo el arreglo que se usaba como “servidor”. Posteriormente, se us</w:t>
-      </w:r>
-      <w:r>
-        <w:t>ó</w:t>
-      </w:r>
-      <w:r>
-        <w:t xml:space="preserve"> toda la información se este para crear la tabla y acceder a los datos por medio de un índice que proporcionaría al programa el conocimiento de la ubicación de la posición de la información de cada uno de los objetos de tipo </w:t>
-      </w:r>
-      <w:r>
-        <w:t>Json</w:t>
-      </w:r>
-      <w:r>
-        <w:t>.</w:t>
-      </w:r>
-    </w:p>
-    <w:p>
-      <w:pPr>
-        <w:numPr>
-          <w:ilvl w:val="0"/>
-          <w:numId w:val="5"/>
-        </w:numPr>
-        <w:spacing w:line="360" w:lineRule="auto"/>
-        <w:rPr>
-          <w:b/>
-          <w:bCs/>
-        </w:rPr>
-      </w:pPr>
-      <w:r>
-        <w:rPr>
-          <w:b/>
-          <w:bCs/>
-        </w:rPr>
-        <w:t xml:space="preserve">Eliminación de usuario y publicación: </w:t>
-      </w:r>
-      <w:r>
-        <w:t>Para la realización de una eliminación de una publicación o de un usuario se creó</w:t>
-      </w:r>
-      <w:r>
-        <w:t>,</w:t>
-      </w:r>
-      <w:r>
-        <w:t xml:space="preserve"> dentro del backend, una función de tipo </w:t>
-      </w:r>
-      <w:r>
-        <w:t>“delete”</w:t>
-      </w:r>
-      <w:r>
-        <w:t>, la cual permitiría que, con el índice que obtendría el programa para identificar la posición de cada una de las publicaciones y usuarios, pueda eliminarlo.</w:t>
-      </w:r>
-    </w:p>
-    <w:p>
-      <w:pPr>
-        <w:numPr>
-          <w:ilvl w:val="0"/>
-          <w:numId w:val="5"/>
-        </w:numPr>
-        <w:spacing w:line="360" w:lineRule="auto"/>
-        <w:rPr>
-          <w:b/>
-          <w:bCs/>
-        </w:rPr>
-      </w:pPr>
-      <w:r>
-        <w:rPr>
-          <w:b/>
-          <w:bCs/>
-        </w:rPr>
-        <w:t xml:space="preserve">Código único de publicación: </w:t>
-      </w:r>
-      <w:r>
-        <w:t>Para las publicaciones, era necesario crear un ID para cada una, dado a que se precisaba poder hallar cada una de estas. Por tal motivo se recurrió a la utilización de una variable dentro del backend, la cual aumentaría de uno en uno y se colocaría a cada una de las nuevas publicaciones, de esta manera sería capaz de evitar que dos publicaciones tengan el mismo ID.</w:t>
-      </w:r>
-    </w:p>
-    <w:p>
-      <w:pPr>
-        <w:numPr>
-          <w:ilvl w:val="0"/>
-          <w:numId w:val="5"/>
-        </w:numPr>
-        <w:spacing w:line="360" w:lineRule="auto"/>
-        <w:rPr>
-          <w:b/>
-          <w:bCs/>
-        </w:rPr>
-      </w:pPr>
-      <w:r>
-        <w:rPr>
-          <w:b/>
-          <w:bCs/>
-        </w:rPr>
-        <w:t xml:space="preserve">Pestaña Inicio: </w:t>
-      </w:r>
-      <w:r>
-        <w:t xml:space="preserve">La pestaña inicio es la pestaña en la que se muestran todas las publicaciones que se han creado en la red social, para que se pudiera mostrar en orden de la más reciente a la más antigua simplemente se usó una función del backend que entregaría el arreglo con todos los </w:t>
-      </w:r>
-      <w:r>
-        <w:t xml:space="preserve">objetos de tipo de Json que guardan la información de las publicaciones, para que de este modo se obtenga la información de estos, y se pueda presentar de </w:t>
-      </w:r>
-      <w:r>
-        <w:lastRenderedPageBreak/>
-        <w:t>forma reversa para que se muestren en orden de los más nuevos a los más antiguos.</w:t>
-      </w:r>
-    </w:p>
-    <w:p>
-      <w:pPr>
-        <w:numPr>
-          <w:ilvl w:val="0"/>
-          <w:numId w:val="5"/>
-        </w:numPr>
-        <w:spacing w:line="360" w:lineRule="auto"/>
-        <w:rPr>
-          <w:b/>
-          <w:bCs/>
-        </w:rPr>
-      </w:pPr>
-      <w:r>
-        <w:rPr>
-          <w:b/>
-          <w:bCs/>
-        </w:rPr>
-        <w:t xml:space="preserve">Creación de las publicaciones: </w:t>
-      </w:r>
-      <w:r>
-        <w:t xml:space="preserve">Para la creación de las publicaciones se usó </w:t>
-      </w:r>
-      <w:r>
-        <w:t>una cookie</w:t>
-      </w:r>
-      <w:r>
-        <w:t xml:space="preserve"> la cual guarda la información del usuario al momento del registro</w:t>
-      </w:r>
-      <w:r>
-        <w:t>,</w:t>
-      </w:r>
-      <w:r>
-        <w:t xml:space="preserve"> para que de esta forma la publicación tenga la información del usuario que la creó si es que no se escoge la opción de anónimo, la cual se creó con un condicional </w:t>
-      </w:r>
-      <w:r>
-        <w:t xml:space="preserve">que </w:t>
-      </w:r>
-      <w:r>
-        <w:t xml:space="preserve">al reconocer que esta seleccionada esa opción, simplemente no coloca la información personal de quien lo público. Ahora para la colocación </w:t>
-      </w:r>
-      <w:r>
-        <w:t>de la imagen</w:t>
-      </w:r>
-      <w:r>
-        <w:t xml:space="preserve">, se insertó un buscador de archivos con el cual seleccionaría la imagen, la cual a posterior se guardaría en base 64 dentro del Json. Por </w:t>
-      </w:r>
-      <w:r>
-        <w:t>último,</w:t>
-      </w:r>
-      <w:r>
-        <w:t xml:space="preserve"> para guardar la fecha de la creación de la publicación, se usó la función date() y se le dio el formato deseado.</w:t>
-      </w:r>
-    </w:p>
-    <w:p>
-      <w:pPr>
-        <w:numPr>
-          <w:ilvl w:val="0"/>
-          <w:numId w:val="5"/>
-        </w:numPr>
-        <w:spacing w:line="360" w:lineRule="auto"/>
-        <w:rPr>
-          <w:b/>
-          <w:bCs/>
-        </w:rPr>
-      </w:pPr>
-      <w:r>
-        <w:rPr>
-          <w:b/>
-          <w:bCs/>
-        </w:rPr>
-        <w:t xml:space="preserve">Pestaña de tendencias: </w:t>
-      </w:r>
-      <w:r>
-        <w:t>En esta pestaña de muestran las 10 publicaciones con más me gustas dentro de toda la aplicación, y para esto se realizó, dentro del backend, una función, la cual tomaría el arreglo que guardaría las publicaciones, las ordenaría y entregaría al frontend únicamente las 10 publicaciones con más me gustas para que se muestren.</w:t>
-      </w:r>
-    </w:p>
-    <w:p>
-      <w:pPr>
-        <w:numPr>
-          <w:ilvl w:val="0"/>
-          <w:numId w:val="5"/>
-        </w:numPr>
-        <w:spacing w:line="360" w:lineRule="auto"/>
-        <w:rPr>
-          <w:b/>
-          <w:bCs/>
-        </w:rPr>
-      </w:pPr>
-      <w:r>
-        <w:rPr>
-          <w:b/>
-          <w:bCs/>
-        </w:rPr>
-        <w:t xml:space="preserve">Pestaña para editar perfil de usuario: </w:t>
-      </w:r>
-      <w:r>
-        <w:t xml:space="preserve">Para editar los datos del usuario se creó una pestaña, muy similar a la pantalla de registro, la cual solicitaría los datos del usuario para que sean actualizados, todos menos el carné dado a que ese se usa como identificador. Luego se guarda dentro del arreglo dentro del backend con la posición que se obtendría por medio del identificador que es el </w:t>
-      </w:r>
-      <w:r>
-        <w:t>carné</w:t>
-      </w:r>
-      <w:r>
-        <w:t>.</w:t>
-      </w:r>
-    </w:p>
-    <w:p/>
-    <w:p>
-      <w:r>
-        <w:br/>
-      </w:r>
-      <w:r>
-        <w:br/>
-      </w:r>
-      <w:r>
-        <w:br/>
-      </w:r>
-      <w:r>
-        <w:br/>
-      </w:r>
-      <w:r>
-        <w:br/>
-      </w:r>
-      <w:r>
-        <w:lastRenderedPageBreak/>
-        <w:br/>
+        <w:t>generarReporte()</w:t>
+      </w:r>
+      <w:r>
+        <w:rPr>
+          <w:lang w:val="es-GT"/>
+        </w:rPr>
+        <w:t xml:space="preserve">: </w:t>
+      </w:r>
+      <w:r>
+        <w:rPr>
+          <w:lang w:val="es-GT"/>
+        </w:rPr>
+        <w:t xml:space="preserve">La función recorre la lista y crea nodos en el grafo </w:t>
+      </w:r>
+      <w:r>
+        <w:rPr>
+          <w:lang w:val="es-GT"/>
+        </w:rPr>
+        <w:t>.dot</w:t>
+      </w:r>
+      <w:r>
+        <w:rPr>
+          <w:lang w:val="es-GT"/>
+        </w:rPr>
+        <w:t xml:space="preserve"> con la información de cada transacción, conectándolos con flechas bidireccionales para representar el doble enlace.</w:t>
+      </w:r>
+    </w:p>
+    <w:p>
+      <w:r>
+        <w:drawing>
+          <wp:inline distT="0" distB="0" distL="0" distR="0" wp14:anchorId="44BDD687" wp14:editId="032BE199">
+            <wp:extent cx="5731510" cy="495300"/>
+            <wp:effectExtent l="0" t="0" r="2540" b="0"/>
+            <wp:docPr id="1336628208" name="Imagen 1"/>
+            <wp:cNvGraphicFramePr>
+              <a:graphicFrameLocks xmlns:a="http://schemas.openxmlformats.org/drawingml/2006/main" noChangeAspect="1"/>
+            </wp:cNvGraphicFramePr>
+            <a:graphic xmlns:a="http://schemas.openxmlformats.org/drawingml/2006/main">
+              <a:graphicData uri="http://schemas.openxmlformats.org/drawingml/2006/picture">
+                <pic:pic xmlns:pic="http://schemas.openxmlformats.org/drawingml/2006/picture">
+                  <pic:nvPicPr>
+                    <pic:cNvPr id="1336628208" name=""/>
+                    <pic:cNvPicPr/>
+                  </pic:nvPicPr>
+                  <pic:blipFill>
+                    <a:blip r:embed="rId13"/>
+                    <a:stretch>
+                      <a:fillRect/>
+                    </a:stretch>
+                  </pic:blipFill>
+                  <pic:spPr>
+                    <a:xfrm>
+                      <a:off x="0" y="0"/>
+                      <a:ext cx="5731510" cy="495300"/>
+                    </a:xfrm>
+                    <a:prstGeom prst="rect">
+                      <a:avLst/>
+                    </a:prstGeom>
+                  </pic:spPr>
+                </pic:pic>
+              </a:graphicData>
+            </a:graphic>
+          </wp:inline>
+        </w:drawing>
+      </w:r>
+    </w:p>
+    <w:p>
+      <w:pPr>
+        <w:pStyle w:val="Ttulo2"/>
+      </w:pPr>
+      <w:r>
+        <w:t>Matriz Dispersa</w:t>
       </w:r>
     </w:p>
     <w:p/>
     <w:p/>
-    <w:p>
-      <w:pPr>
-        <w:pStyle w:val="Ttulo1"/>
-        <w:shd w:val="clear" w:color="auto" w:fill="FFFFFF"/>
-        <w:spacing w:after="360"/>
-      </w:pPr>
-      <w:bookmarkStart w:id="12" w:name="_Toc165147354"/>
-      <w:r>
-        <w:t>LÓGICA DEL PROGRAMA</w:t>
-      </w:r>
-      <w:bookmarkEnd w:id="12"/>
-    </w:p>
+    <w:p/>
+    <w:p/>
+    <w:p/>
+    <w:p/>
+    <w:p>
+      <w:pPr>
+        <w:pStyle w:val="Ttulo2"/>
+      </w:pPr>
+      <w:r>
+        <w:t>Arbol AVL</w:t>
+      </w:r>
+    </w:p>
+    <w:p/>
+    <w:p/>
+    <w:p/>
+    <w:p/>
+    <w:p>
+      <w:pPr>
+        <w:pStyle w:val="Ttulo2"/>
+      </w:pPr>
+      <w:r>
+        <w:t>Distintas Clases utilizadas</w:t>
+      </w:r>
+    </w:p>
+    <w:p>
+      <w:r>
+        <w:t xml:space="preserve">Como se mencionó previamente, se utilizaron </w:t>
+      </w:r>
+      <w:r>
+        <w:rPr>
+          <w:i/>
+          <w:iCs/>
+        </w:rPr>
+        <w:t>headers</w:t>
+      </w:r>
+      <w:r>
+        <w:t xml:space="preserve"> para permitir un código de mejor calidad, por tal motivo, todas las clases, por consiguiente, las estructuras abstractas ya descritas, lo usan:</w:t>
+      </w:r>
+    </w:p>
+    <w:p>
+      <w:pPr>
+        <w:rPr>
+          <w:noProof/>
+        </w:rPr>
+      </w:pPr>
+      <w:r>
+        <w:rPr>
+          <w:noProof/>
+        </w:rPr>
+        <w:t xml:space="preserve"> </w:t>
+      </w:r>
+      <w:r>
+        <w:drawing>
+          <wp:inline distT="0" distB="0" distL="0" distR="0" wp14:anchorId="5EF8BBE5" wp14:editId="3DED5B95">
+            <wp:extent cx="1804748" cy="2647950"/>
+            <wp:effectExtent l="0" t="0" r="5080" b="0"/>
+            <wp:docPr id="1986717728" name="Imagen 1"/>
+            <wp:cNvGraphicFramePr>
+              <a:graphicFrameLocks xmlns:a="http://schemas.openxmlformats.org/drawingml/2006/main" noChangeAspect="1"/>
+            </wp:cNvGraphicFramePr>
+            <a:graphic xmlns:a="http://schemas.openxmlformats.org/drawingml/2006/main">
+              <a:graphicData uri="http://schemas.openxmlformats.org/drawingml/2006/picture">
+                <pic:pic xmlns:pic="http://schemas.openxmlformats.org/drawingml/2006/picture">
+                  <pic:nvPicPr>
+                    <pic:cNvPr id="1986717728" name=""/>
+                    <pic:cNvPicPr/>
+                  </pic:nvPicPr>
+                  <pic:blipFill>
+                    <a:blip r:embed="rId14"/>
+                    <a:stretch>
+                      <a:fillRect/>
+                    </a:stretch>
+                  </pic:blipFill>
+                  <pic:spPr>
+                    <a:xfrm>
+                      <a:off x="0" y="0"/>
+                      <a:ext cx="1805546" cy="2649121"/>
+                    </a:xfrm>
+                    <a:prstGeom prst="rect">
+                      <a:avLst/>
+                    </a:prstGeom>
+                  </pic:spPr>
+                </pic:pic>
+              </a:graphicData>
+            </a:graphic>
+          </wp:inline>
+        </w:drawing>
+      </w:r>
+      <w:r>
+        <w:rPr>
+          <w:noProof/>
+        </w:rPr>
+        <w:t xml:space="preserve"> </w:t>
+      </w:r>
+      <w:r>
+        <w:rPr>
+          <w:noProof/>
+        </w:rPr>
+        <w:drawing>
+          <wp:inline distT="0" distB="0" distL="0" distR="0" wp14:anchorId="14324C24" wp14:editId="64D12367">
+            <wp:extent cx="1975103" cy="2520950"/>
+            <wp:effectExtent l="0" t="0" r="6350" b="0"/>
+            <wp:docPr id="1530983841" name="Imagen 1"/>
+            <wp:cNvGraphicFramePr>
+              <a:graphicFrameLocks xmlns:a="http://schemas.openxmlformats.org/drawingml/2006/main" noChangeAspect="1"/>
+            </wp:cNvGraphicFramePr>
+            <a:graphic xmlns:a="http://schemas.openxmlformats.org/drawingml/2006/main">
+              <a:graphicData uri="http://schemas.openxmlformats.org/drawingml/2006/picture">
+                <pic:pic xmlns:pic="http://schemas.openxmlformats.org/drawingml/2006/picture">
+                  <pic:nvPicPr>
+                    <pic:cNvPr id="1530983841" name=""/>
+                    <pic:cNvPicPr/>
+                  </pic:nvPicPr>
+                  <pic:blipFill>
+                    <a:blip r:embed="rId15"/>
+                    <a:stretch>
+                      <a:fillRect/>
+                    </a:stretch>
+                  </pic:blipFill>
+                  <pic:spPr>
+                    <a:xfrm>
+                      <a:off x="0" y="0"/>
+                      <a:ext cx="1985614" cy="2534366"/>
+                    </a:xfrm>
+                    <a:prstGeom prst="rect">
+                      <a:avLst/>
+                    </a:prstGeom>
+                  </pic:spPr>
+                </pic:pic>
+              </a:graphicData>
+            </a:graphic>
+          </wp:inline>
+        </w:drawing>
+      </w:r>
+    </w:p>
+    <w:p>
+      <w:r>
+        <w:t>Las clases que se utilizaron a lo largo del proyecto para almacenar y representar de mejor manera la información son las siguiente:</w:t>
+      </w:r>
+    </w:p>
+    <w:p>
+      <w:pPr>
+        <w:pStyle w:val="Ttulo3"/>
+      </w:pPr>
+      <w:r>
+        <w:lastRenderedPageBreak/>
+        <w:t>Transaccion</w:t>
+      </w:r>
+    </w:p>
+    <w:p>
+      <w:r>
+        <w:drawing>
+          <wp:inline distT="0" distB="0" distL="0" distR="0" wp14:anchorId="18BB9D57" wp14:editId="708FC51B">
+            <wp:extent cx="5525271" cy="2600688"/>
+            <wp:effectExtent l="0" t="0" r="0" b="9525"/>
+            <wp:docPr id="1675190672" name="Imagen 1"/>
+            <wp:cNvGraphicFramePr>
+              <a:graphicFrameLocks xmlns:a="http://schemas.openxmlformats.org/drawingml/2006/main" noChangeAspect="1"/>
+            </wp:cNvGraphicFramePr>
+            <a:graphic xmlns:a="http://schemas.openxmlformats.org/drawingml/2006/main">
+              <a:graphicData uri="http://schemas.openxmlformats.org/drawingml/2006/picture">
+                <pic:pic xmlns:pic="http://schemas.openxmlformats.org/drawingml/2006/picture">
+                  <pic:nvPicPr>
+                    <pic:cNvPr id="1675190672" name=""/>
+                    <pic:cNvPicPr/>
+                  </pic:nvPicPr>
+                  <pic:blipFill>
+                    <a:blip r:embed="rId16"/>
+                    <a:stretch>
+                      <a:fillRect/>
+                    </a:stretch>
+                  </pic:blipFill>
+                  <pic:spPr>
+                    <a:xfrm>
+                      <a:off x="0" y="0"/>
+                      <a:ext cx="5525271" cy="2600688"/>
+                    </a:xfrm>
+                    <a:prstGeom prst="rect">
+                      <a:avLst/>
+                    </a:prstGeom>
+                  </pic:spPr>
+                </pic:pic>
+              </a:graphicData>
+            </a:graphic>
+          </wp:inline>
+        </w:drawing>
+      </w:r>
+    </w:p>
+    <w:p>
+      <w:r>
+        <w:t>Esta clase se utilizó para almacenar la información de todas las transacciones dentro del nodo que iría dentro de la lista circular doblemente enlazada.</w:t>
+      </w:r>
+    </w:p>
+    <w:p/>
+    <w:p>
+      <w:pPr>
+        <w:pStyle w:val="Ttulo3"/>
+      </w:pPr>
+      <w:r>
+        <w:t>Usuario</w:t>
+      </w:r>
+    </w:p>
+    <w:p>
+      <w:r>
+        <w:drawing>
+          <wp:inline distT="0" distB="0" distL="0" distR="0" wp14:anchorId="78BBF7C9" wp14:editId="519DB1C8">
+            <wp:extent cx="5731510" cy="2022475"/>
+            <wp:effectExtent l="0" t="0" r="2540" b="0"/>
+            <wp:docPr id="264579167" name="Imagen 1"/>
+            <wp:cNvGraphicFramePr>
+              <a:graphicFrameLocks xmlns:a="http://schemas.openxmlformats.org/drawingml/2006/main" noChangeAspect="1"/>
+            </wp:cNvGraphicFramePr>
+            <a:graphic xmlns:a="http://schemas.openxmlformats.org/drawingml/2006/main">
+              <a:graphicData uri="http://schemas.openxmlformats.org/drawingml/2006/picture">
+                <pic:pic xmlns:pic="http://schemas.openxmlformats.org/drawingml/2006/picture">
+                  <pic:nvPicPr>
+                    <pic:cNvPr id="264579167" name=""/>
+                    <pic:cNvPicPr/>
+                  </pic:nvPicPr>
+                  <pic:blipFill>
+                    <a:blip r:embed="rId17"/>
+                    <a:stretch>
+                      <a:fillRect/>
+                    </a:stretch>
+                  </pic:blipFill>
+                  <pic:spPr>
+                    <a:xfrm>
+                      <a:off x="0" y="0"/>
+                      <a:ext cx="5731510" cy="2022475"/>
+                    </a:xfrm>
+                    <a:prstGeom prst="rect">
+                      <a:avLst/>
+                    </a:prstGeom>
+                  </pic:spPr>
+                </pic:pic>
+              </a:graphicData>
+            </a:graphic>
+          </wp:inline>
+        </w:drawing>
+      </w:r>
+    </w:p>
+    <w:p/>
+    <w:p>
+      <w:r>
+        <w:t>Dentro del programa Renta Activos, es esencial el manejo de usuario para que estos manejen los activos de manera óptima, por tal razón, esta clase permite representar cada uno de los usuarios dentro de la plataforma.</w:t>
+      </w:r>
+    </w:p>
+    <w:p/>
+    <w:p>
+      <w:pPr>
+        <w:pStyle w:val="Ttulo3"/>
+      </w:pPr>
+      <w:r>
+        <w:lastRenderedPageBreak/>
+        <w:t>Activo</w:t>
+      </w:r>
+    </w:p>
+    <w:p>
+      <w:r>
+        <w:drawing>
+          <wp:inline distT="0" distB="0" distL="0" distR="0" wp14:anchorId="29721BF1" wp14:editId="0619277F">
+            <wp:extent cx="4224867" cy="2101545"/>
+            <wp:effectExtent l="0" t="0" r="4445" b="0"/>
+            <wp:docPr id="52889910" name="Imagen 1"/>
+            <wp:cNvGraphicFramePr>
+              <a:graphicFrameLocks xmlns:a="http://schemas.openxmlformats.org/drawingml/2006/main" noChangeAspect="1"/>
+            </wp:cNvGraphicFramePr>
+            <a:graphic xmlns:a="http://schemas.openxmlformats.org/drawingml/2006/main">
+              <a:graphicData uri="http://schemas.openxmlformats.org/drawingml/2006/picture">
+                <pic:pic xmlns:pic="http://schemas.openxmlformats.org/drawingml/2006/picture">
+                  <pic:nvPicPr>
+                    <pic:cNvPr id="52889910" name=""/>
+                    <pic:cNvPicPr/>
+                  </pic:nvPicPr>
+                  <pic:blipFill>
+                    <a:blip r:embed="rId18"/>
+                    <a:stretch>
+                      <a:fillRect/>
+                    </a:stretch>
+                  </pic:blipFill>
+                  <pic:spPr>
+                    <a:xfrm>
+                      <a:off x="0" y="0"/>
+                      <a:ext cx="4231422" cy="2104806"/>
+                    </a:xfrm>
+                    <a:prstGeom prst="rect">
+                      <a:avLst/>
+                    </a:prstGeom>
+                  </pic:spPr>
+                </pic:pic>
+              </a:graphicData>
+            </a:graphic>
+          </wp:inline>
+        </w:drawing>
+      </w:r>
+    </w:p>
+    <w:p>
+      <w:r>
+        <w:t>La principal función de la aplicación es la renta de activos, por tal motivo se creó una clase que permitiría almacenar la información de cada activo que los usuario publiquen o renten.</w:t>
+      </w:r>
+    </w:p>
+    <w:p/>
+    <w:p>
+      <w:pPr>
+        <w:pStyle w:val="Ttulo2"/>
+      </w:pPr>
+      <w:r>
+        <w:t>main.cpp</w:t>
+      </w:r>
+    </w:p>
+    <w:p>
+      <w:r>
+        <w:t xml:space="preserve">Esta es la función principal dentro del código, desde esta es donde todo comienza, por tal motivo, esta contiene </w:t>
+      </w:r>
+      <w:r>
+        <w:t>la mayoría de funciones y ciclos que dan el flujo del programa.</w:t>
+      </w:r>
+    </w:p>
+    <w:p/>
+    <w:p/>
     <w:p/>
     <w:sectPr>
-      <w:footerReference w:type="default" r:id="rId8"/>
-      <w:footerReference w:type="first" r:id="rId9"/>
+      <w:footerReference w:type="default" r:id="rId19"/>
+      <w:footerReference w:type="first" r:id="rId20"/>
       <w:pgSz w:w="11906" w:h="16838"/>
       <w:pgMar w:top="1440" w:right="1440" w:bottom="1440" w:left="1440" w:header="720" w:footer="720" w:gutter="0"/>
       <w:pgNumType w:start="0"/>
@@ -2434,6 +3004,417 @@
 <file path=word/numbering.xml><?xml version="1.0" encoding="utf-8"?>
 <w:numbering xmlns:wpc="http://schemas.microsoft.com/office/word/2010/wordprocessingCanvas" xmlns:cx="http://schemas.microsoft.com/office/drawing/2014/chartex" xmlns:cx1="http://schemas.microsoft.com/office/drawing/2015/9/8/chartex" xmlns:cx2="http://schemas.microsoft.com/office/drawing/2015/10/21/chartex" xmlns:cx3="http://schemas.microsoft.com/office/drawing/2016/5/9/chartex" xmlns:cx4="http://schemas.microsoft.com/office/drawing/2016/5/10/chartex" xmlns:cx5="http://schemas.microsoft.com/office/drawing/2016/5/11/chartex" xmlns:cx6="http://schemas.microsoft.com/office/drawing/2016/5/12/chartex" xmlns:cx7="http://schemas.microsoft.com/office/drawing/2016/5/13/chartex" xmlns:cx8="http://schemas.microsoft.com/office/drawing/2016/5/14/chartex" xmlns:mc="http://schemas.openxmlformats.org/markup-compatibility/2006" xmlns:aink="http://schemas.microsoft.com/office/drawing/2016/ink" xmlns:am3d="http://schemas.microsoft.com/office/drawing/2017/model3d" xmlns:o="urn:schemas-microsoft-com:office:office" xmlns:oel="http://schemas.microsoft.com/office/2019/extlst" xmlns:r="http://schemas.openxmlformats.org/officeDocument/2006/relationships" xmlns:m="http://schemas.openxmlformats.org/officeDocument/2006/math" xmlns:v="urn:schemas-microsoft-com:vml" xmlns:wp14="http://schemas.microsoft.com/office/word/2010/wordprocessingDrawing" xmlns:wp="http://schemas.openxmlformats.org/drawingml/2006/wordprocessingDrawing" xmlns:w10="urn:schemas-microsoft-com:office:word" xmlns:w="http://schemas.openxmlformats.org/wordprocessingml/2006/main" xmlns:w14="http://schemas.microsoft.com/office/word/2010/wordml" xmlns:w15="http://schemas.microsoft.com/office/word/2012/wordml" xmlns:w16cex="http://schemas.microsoft.com/office/word/2018/wordml/cex" xmlns:w16cid="http://schemas.microsoft.com/office/word/2016/wordml/cid" xmlns:w16="http://schemas.microsoft.com/office/word/2018/wordml" xmlns:w16du="http://schemas.microsoft.com/office/word/2023/wordml/word16du" xmlns:w16sdtdh="http://schemas.microsoft.com/office/word/2020/wordml/sdtdatahash" xmlns:w16se="http://schemas.microsoft.com/office/word/2015/wordml/symex" xmlns:wpg="http://schemas.microsoft.com/office/word/2010/wordprocessingGroup" xmlns:wpi="http://schemas.microsoft.com/office/word/2010/wordprocessingInk" xmlns:wne="http://schemas.microsoft.com/office/word/2006/wordml" xmlns:wps="http://schemas.microsoft.com/office/word/2010/wordprocessingShape" mc:Ignorable="w14 w15 w16se w16cid w16 w16cex w16sdtdh w16du wp14">
   <w:abstractNum w:abstractNumId="0" w15:restartNumberingAfterBreak="0">
+    <w:nsid w:val="02C149D7"/>
+    <w:multiLevelType w:val="hybridMultilevel"/>
+    <w:tmpl w:val="0E1819F4"/>
+    <w:lvl w:ilvl="0" w:tplc="100A0001">
+      <w:start w:val="1"/>
+      <w:numFmt w:val="bullet"/>
+      <w:lvlText w:val=""/>
+      <w:lvlJc w:val="left"/>
+      <w:pPr>
+        <w:ind w:left="720" w:hanging="360"/>
+      </w:pPr>
+      <w:rPr>
+        <w:rFonts w:ascii="Symbol" w:hAnsi="Symbol" w:hint="default"/>
+      </w:rPr>
+    </w:lvl>
+    <w:lvl w:ilvl="1" w:tplc="100A0003" w:tentative="1">
+      <w:start w:val="1"/>
+      <w:numFmt w:val="bullet"/>
+      <w:lvlText w:val="o"/>
+      <w:lvlJc w:val="left"/>
+      <w:pPr>
+        <w:ind w:left="1440" w:hanging="360"/>
+      </w:pPr>
+      <w:rPr>
+        <w:rFonts w:ascii="Courier New" w:hAnsi="Courier New" w:cs="Courier New" w:hint="default"/>
+      </w:rPr>
+    </w:lvl>
+    <w:lvl w:ilvl="2" w:tplc="100A0005" w:tentative="1">
+      <w:start w:val="1"/>
+      <w:numFmt w:val="bullet"/>
+      <w:lvlText w:val=""/>
+      <w:lvlJc w:val="left"/>
+      <w:pPr>
+        <w:ind w:left="2160" w:hanging="360"/>
+      </w:pPr>
+      <w:rPr>
+        <w:rFonts w:ascii="Wingdings" w:hAnsi="Wingdings" w:hint="default"/>
+      </w:rPr>
+    </w:lvl>
+    <w:lvl w:ilvl="3" w:tplc="100A0001" w:tentative="1">
+      <w:start w:val="1"/>
+      <w:numFmt w:val="bullet"/>
+      <w:lvlText w:val=""/>
+      <w:lvlJc w:val="left"/>
+      <w:pPr>
+        <w:ind w:left="2880" w:hanging="360"/>
+      </w:pPr>
+      <w:rPr>
+        <w:rFonts w:ascii="Symbol" w:hAnsi="Symbol" w:hint="default"/>
+      </w:rPr>
+    </w:lvl>
+    <w:lvl w:ilvl="4" w:tplc="100A0003" w:tentative="1">
+      <w:start w:val="1"/>
+      <w:numFmt w:val="bullet"/>
+      <w:lvlText w:val="o"/>
+      <w:lvlJc w:val="left"/>
+      <w:pPr>
+        <w:ind w:left="3600" w:hanging="360"/>
+      </w:pPr>
+      <w:rPr>
+        <w:rFonts w:ascii="Courier New" w:hAnsi="Courier New" w:cs="Courier New" w:hint="default"/>
+      </w:rPr>
+    </w:lvl>
+    <w:lvl w:ilvl="5" w:tplc="100A0005" w:tentative="1">
+      <w:start w:val="1"/>
+      <w:numFmt w:val="bullet"/>
+      <w:lvlText w:val=""/>
+      <w:lvlJc w:val="left"/>
+      <w:pPr>
+        <w:ind w:left="4320" w:hanging="360"/>
+      </w:pPr>
+      <w:rPr>
+        <w:rFonts w:ascii="Wingdings" w:hAnsi="Wingdings" w:hint="default"/>
+      </w:rPr>
+    </w:lvl>
+    <w:lvl w:ilvl="6" w:tplc="100A0001" w:tentative="1">
+      <w:start w:val="1"/>
+      <w:numFmt w:val="bullet"/>
+      <w:lvlText w:val=""/>
+      <w:lvlJc w:val="left"/>
+      <w:pPr>
+        <w:ind w:left="5040" w:hanging="360"/>
+      </w:pPr>
+      <w:rPr>
+        <w:rFonts w:ascii="Symbol" w:hAnsi="Symbol" w:hint="default"/>
+      </w:rPr>
+    </w:lvl>
+    <w:lvl w:ilvl="7" w:tplc="100A0003" w:tentative="1">
+      <w:start w:val="1"/>
+      <w:numFmt w:val="bullet"/>
+      <w:lvlText w:val="o"/>
+      <w:lvlJc w:val="left"/>
+      <w:pPr>
+        <w:ind w:left="5760" w:hanging="360"/>
+      </w:pPr>
+      <w:rPr>
+        <w:rFonts w:ascii="Courier New" w:hAnsi="Courier New" w:cs="Courier New" w:hint="default"/>
+      </w:rPr>
+    </w:lvl>
+    <w:lvl w:ilvl="8" w:tplc="100A0005" w:tentative="1">
+      <w:start w:val="1"/>
+      <w:numFmt w:val="bullet"/>
+      <w:lvlText w:val=""/>
+      <w:lvlJc w:val="left"/>
+      <w:pPr>
+        <w:ind w:left="6480" w:hanging="360"/>
+      </w:pPr>
+      <w:rPr>
+        <w:rFonts w:ascii="Wingdings" w:hAnsi="Wingdings" w:hint="default"/>
+      </w:rPr>
+    </w:lvl>
+  </w:abstractNum>
+  <w:abstractNum w:abstractNumId="1" w15:restartNumberingAfterBreak="0">
+    <w:nsid w:val="0F3A6344"/>
+    <w:multiLevelType w:val="multilevel"/>
+    <w:tmpl w:val="C6C04A8C"/>
+    <w:lvl w:ilvl="0">
+      <w:start w:val="1"/>
+      <w:numFmt w:val="bullet"/>
+      <w:lvlText w:val=""/>
+      <w:lvlJc w:val="left"/>
+      <w:pPr>
+        <w:tabs>
+          <w:tab w:val="num" w:pos="720"/>
+        </w:tabs>
+        <w:ind w:left="720" w:hanging="360"/>
+      </w:pPr>
+      <w:rPr>
+        <w:rFonts w:ascii="Symbol" w:hAnsi="Symbol" w:hint="default"/>
+        <w:sz w:val="20"/>
+      </w:rPr>
+    </w:lvl>
+    <w:lvl w:ilvl="1">
+      <w:start w:val="1"/>
+      <w:numFmt w:val="bullet"/>
+      <w:lvlText w:val="o"/>
+      <w:lvlJc w:val="left"/>
+      <w:pPr>
+        <w:tabs>
+          <w:tab w:val="num" w:pos="1440"/>
+        </w:tabs>
+        <w:ind w:left="1440" w:hanging="360"/>
+      </w:pPr>
+      <w:rPr>
+        <w:rFonts w:ascii="Courier New" w:hAnsi="Courier New" w:hint="default"/>
+        <w:sz w:val="20"/>
+      </w:rPr>
+    </w:lvl>
+    <w:lvl w:ilvl="2" w:tentative="1">
+      <w:start w:val="1"/>
+      <w:numFmt w:val="bullet"/>
+      <w:lvlText w:val=""/>
+      <w:lvlJc w:val="left"/>
+      <w:pPr>
+        <w:tabs>
+          <w:tab w:val="num" w:pos="2160"/>
+        </w:tabs>
+        <w:ind w:left="2160" w:hanging="360"/>
+      </w:pPr>
+      <w:rPr>
+        <w:rFonts w:ascii="Wingdings" w:hAnsi="Wingdings" w:hint="default"/>
+        <w:sz w:val="20"/>
+      </w:rPr>
+    </w:lvl>
+    <w:lvl w:ilvl="3" w:tentative="1">
+      <w:start w:val="1"/>
+      <w:numFmt w:val="bullet"/>
+      <w:lvlText w:val=""/>
+      <w:lvlJc w:val="left"/>
+      <w:pPr>
+        <w:tabs>
+          <w:tab w:val="num" w:pos="2880"/>
+        </w:tabs>
+        <w:ind w:left="2880" w:hanging="360"/>
+      </w:pPr>
+      <w:rPr>
+        <w:rFonts w:ascii="Wingdings" w:hAnsi="Wingdings" w:hint="default"/>
+        <w:sz w:val="20"/>
+      </w:rPr>
+    </w:lvl>
+    <w:lvl w:ilvl="4" w:tentative="1">
+      <w:start w:val="1"/>
+      <w:numFmt w:val="bullet"/>
+      <w:lvlText w:val=""/>
+      <w:lvlJc w:val="left"/>
+      <w:pPr>
+        <w:tabs>
+          <w:tab w:val="num" w:pos="3600"/>
+        </w:tabs>
+        <w:ind w:left="3600" w:hanging="360"/>
+      </w:pPr>
+      <w:rPr>
+        <w:rFonts w:ascii="Wingdings" w:hAnsi="Wingdings" w:hint="default"/>
+        <w:sz w:val="20"/>
+      </w:rPr>
+    </w:lvl>
+    <w:lvl w:ilvl="5" w:tentative="1">
+      <w:start w:val="1"/>
+      <w:numFmt w:val="bullet"/>
+      <w:lvlText w:val=""/>
+      <w:lvlJc w:val="left"/>
+      <w:pPr>
+        <w:tabs>
+          <w:tab w:val="num" w:pos="4320"/>
+        </w:tabs>
+        <w:ind w:left="4320" w:hanging="360"/>
+      </w:pPr>
+      <w:rPr>
+        <w:rFonts w:ascii="Wingdings" w:hAnsi="Wingdings" w:hint="default"/>
+        <w:sz w:val="20"/>
+      </w:rPr>
+    </w:lvl>
+    <w:lvl w:ilvl="6" w:tentative="1">
+      <w:start w:val="1"/>
+      <w:numFmt w:val="bullet"/>
+      <w:lvlText w:val=""/>
+      <w:lvlJc w:val="left"/>
+      <w:pPr>
+        <w:tabs>
+          <w:tab w:val="num" w:pos="5040"/>
+        </w:tabs>
+        <w:ind w:left="5040" w:hanging="360"/>
+      </w:pPr>
+      <w:rPr>
+        <w:rFonts w:ascii="Wingdings" w:hAnsi="Wingdings" w:hint="default"/>
+        <w:sz w:val="20"/>
+      </w:rPr>
+    </w:lvl>
+    <w:lvl w:ilvl="7" w:tentative="1">
+      <w:start w:val="1"/>
+      <w:numFmt w:val="bullet"/>
+      <w:lvlText w:val=""/>
+      <w:lvlJc w:val="left"/>
+      <w:pPr>
+        <w:tabs>
+          <w:tab w:val="num" w:pos="5760"/>
+        </w:tabs>
+        <w:ind w:left="5760" w:hanging="360"/>
+      </w:pPr>
+      <w:rPr>
+        <w:rFonts w:ascii="Wingdings" w:hAnsi="Wingdings" w:hint="default"/>
+        <w:sz w:val="20"/>
+      </w:rPr>
+    </w:lvl>
+    <w:lvl w:ilvl="8" w:tentative="1">
+      <w:start w:val="1"/>
+      <w:numFmt w:val="bullet"/>
+      <w:lvlText w:val=""/>
+      <w:lvlJc w:val="left"/>
+      <w:pPr>
+        <w:tabs>
+          <w:tab w:val="num" w:pos="6480"/>
+        </w:tabs>
+        <w:ind w:left="6480" w:hanging="360"/>
+      </w:pPr>
+      <w:rPr>
+        <w:rFonts w:ascii="Wingdings" w:hAnsi="Wingdings" w:hint="default"/>
+        <w:sz w:val="20"/>
+      </w:rPr>
+    </w:lvl>
+  </w:abstractNum>
+  <w:abstractNum w:abstractNumId="2" w15:restartNumberingAfterBreak="0">
+    <w:nsid w:val="1A543821"/>
+    <w:multiLevelType w:val="multilevel"/>
+    <w:tmpl w:val="05FAA45A"/>
+    <w:lvl w:ilvl="0">
+      <w:start w:val="1"/>
+      <w:numFmt w:val="bullet"/>
+      <w:lvlText w:val=""/>
+      <w:lvlJc w:val="left"/>
+      <w:pPr>
+        <w:tabs>
+          <w:tab w:val="num" w:pos="720"/>
+        </w:tabs>
+        <w:ind w:left="720" w:hanging="360"/>
+      </w:pPr>
+      <w:rPr>
+        <w:rFonts w:ascii="Symbol" w:hAnsi="Symbol" w:hint="default"/>
+        <w:sz w:val="20"/>
+      </w:rPr>
+    </w:lvl>
+    <w:lvl w:ilvl="1">
+      <w:start w:val="1"/>
+      <w:numFmt w:val="bullet"/>
+      <w:lvlText w:val="o"/>
+      <w:lvlJc w:val="left"/>
+      <w:pPr>
+        <w:tabs>
+          <w:tab w:val="num" w:pos="1440"/>
+        </w:tabs>
+        <w:ind w:left="1440" w:hanging="360"/>
+      </w:pPr>
+      <w:rPr>
+        <w:rFonts w:ascii="Courier New" w:hAnsi="Courier New" w:hint="default"/>
+        <w:sz w:val="20"/>
+      </w:rPr>
+    </w:lvl>
+    <w:lvl w:ilvl="2" w:tentative="1">
+      <w:start w:val="1"/>
+      <w:numFmt w:val="bullet"/>
+      <w:lvlText w:val=""/>
+      <w:lvlJc w:val="left"/>
+      <w:pPr>
+        <w:tabs>
+          <w:tab w:val="num" w:pos="2160"/>
+        </w:tabs>
+        <w:ind w:left="2160" w:hanging="360"/>
+      </w:pPr>
+      <w:rPr>
+        <w:rFonts w:ascii="Wingdings" w:hAnsi="Wingdings" w:hint="default"/>
+        <w:sz w:val="20"/>
+      </w:rPr>
+    </w:lvl>
+    <w:lvl w:ilvl="3" w:tentative="1">
+      <w:start w:val="1"/>
+      <w:numFmt w:val="bullet"/>
+      <w:lvlText w:val=""/>
+      <w:lvlJc w:val="left"/>
+      <w:pPr>
+        <w:tabs>
+          <w:tab w:val="num" w:pos="2880"/>
+        </w:tabs>
+        <w:ind w:left="2880" w:hanging="360"/>
+      </w:pPr>
+      <w:rPr>
+        <w:rFonts w:ascii="Wingdings" w:hAnsi="Wingdings" w:hint="default"/>
+        <w:sz w:val="20"/>
+      </w:rPr>
+    </w:lvl>
+    <w:lvl w:ilvl="4" w:tentative="1">
+      <w:start w:val="1"/>
+      <w:numFmt w:val="bullet"/>
+      <w:lvlText w:val=""/>
+      <w:lvlJc w:val="left"/>
+      <w:pPr>
+        <w:tabs>
+          <w:tab w:val="num" w:pos="3600"/>
+        </w:tabs>
+        <w:ind w:left="3600" w:hanging="360"/>
+      </w:pPr>
+      <w:rPr>
+        <w:rFonts w:ascii="Wingdings" w:hAnsi="Wingdings" w:hint="default"/>
+        <w:sz w:val="20"/>
+      </w:rPr>
+    </w:lvl>
+    <w:lvl w:ilvl="5" w:tentative="1">
+      <w:start w:val="1"/>
+      <w:numFmt w:val="bullet"/>
+      <w:lvlText w:val=""/>
+      <w:lvlJc w:val="left"/>
+      <w:pPr>
+        <w:tabs>
+          <w:tab w:val="num" w:pos="4320"/>
+        </w:tabs>
+        <w:ind w:left="4320" w:hanging="360"/>
+      </w:pPr>
+      <w:rPr>
+        <w:rFonts w:ascii="Wingdings" w:hAnsi="Wingdings" w:hint="default"/>
+        <w:sz w:val="20"/>
+      </w:rPr>
+    </w:lvl>
+    <w:lvl w:ilvl="6" w:tentative="1">
+      <w:start w:val="1"/>
+      <w:numFmt w:val="bullet"/>
+      <w:lvlText w:val=""/>
+      <w:lvlJc w:val="left"/>
+      <w:pPr>
+        <w:tabs>
+          <w:tab w:val="num" w:pos="5040"/>
+        </w:tabs>
+        <w:ind w:left="5040" w:hanging="360"/>
+      </w:pPr>
+      <w:rPr>
+        <w:rFonts w:ascii="Wingdings" w:hAnsi="Wingdings" w:hint="default"/>
+        <w:sz w:val="20"/>
+      </w:rPr>
+    </w:lvl>
+    <w:lvl w:ilvl="7" w:tentative="1">
+      <w:start w:val="1"/>
+      <w:numFmt w:val="bullet"/>
+      <w:lvlText w:val=""/>
+      <w:lvlJc w:val="left"/>
+      <w:pPr>
+        <w:tabs>
+          <w:tab w:val="num" w:pos="5760"/>
+        </w:tabs>
+        <w:ind w:left="5760" w:hanging="360"/>
+      </w:pPr>
+      <w:rPr>
+        <w:rFonts w:ascii="Wingdings" w:hAnsi="Wingdings" w:hint="default"/>
+        <w:sz w:val="20"/>
+      </w:rPr>
+    </w:lvl>
+    <w:lvl w:ilvl="8" w:tentative="1">
+      <w:start w:val="1"/>
+      <w:numFmt w:val="bullet"/>
+      <w:lvlText w:val=""/>
+      <w:lvlJc w:val="left"/>
+      <w:pPr>
+        <w:tabs>
+          <w:tab w:val="num" w:pos="6480"/>
+        </w:tabs>
+        <w:ind w:left="6480" w:hanging="360"/>
+      </w:pPr>
+      <w:rPr>
+        <w:rFonts w:ascii="Wingdings" w:hAnsi="Wingdings" w:hint="default"/>
+        <w:sz w:val="20"/>
+      </w:rPr>
+    </w:lvl>
+  </w:abstractNum>
+  <w:abstractNum w:abstractNumId="3" w15:restartNumberingAfterBreak="0">
     <w:nsid w:val="1C8D7980"/>
     <w:multiLevelType w:val="multilevel"/>
     <w:tmpl w:val="109EF8EC"/>
@@ -2546,7 +3527,7 @@
       </w:rPr>
     </w:lvl>
   </w:abstractNum>
-  <w:abstractNum w:abstractNumId="1" w15:restartNumberingAfterBreak="0">
+  <w:abstractNum w:abstractNumId="4" w15:restartNumberingAfterBreak="0">
     <w:nsid w:val="1F0B1F45"/>
     <w:multiLevelType w:val="multilevel"/>
     <w:tmpl w:val="A776F1B4"/>
@@ -2659,7 +3640,305 @@
       </w:rPr>
     </w:lvl>
   </w:abstractNum>
-  <w:abstractNum w:abstractNumId="2" w15:restartNumberingAfterBreak="0">
+  <w:abstractNum w:abstractNumId="5" w15:restartNumberingAfterBreak="0">
+    <w:nsid w:val="32B8020C"/>
+    <w:multiLevelType w:val="multilevel"/>
+    <w:tmpl w:val="7FB48492"/>
+    <w:lvl w:ilvl="0">
+      <w:start w:val="1"/>
+      <w:numFmt w:val="bullet"/>
+      <w:lvlText w:val=""/>
+      <w:lvlJc w:val="left"/>
+      <w:pPr>
+        <w:tabs>
+          <w:tab w:val="num" w:pos="720"/>
+        </w:tabs>
+        <w:ind w:left="720" w:hanging="360"/>
+      </w:pPr>
+      <w:rPr>
+        <w:rFonts w:ascii="Symbol" w:hAnsi="Symbol" w:hint="default"/>
+        <w:sz w:val="20"/>
+      </w:rPr>
+    </w:lvl>
+    <w:lvl w:ilvl="1" w:tentative="1">
+      <w:start w:val="1"/>
+      <w:numFmt w:val="bullet"/>
+      <w:lvlText w:val="o"/>
+      <w:lvlJc w:val="left"/>
+      <w:pPr>
+        <w:tabs>
+          <w:tab w:val="num" w:pos="1440"/>
+        </w:tabs>
+        <w:ind w:left="1440" w:hanging="360"/>
+      </w:pPr>
+      <w:rPr>
+        <w:rFonts w:ascii="Courier New" w:hAnsi="Courier New" w:hint="default"/>
+        <w:sz w:val="20"/>
+      </w:rPr>
+    </w:lvl>
+    <w:lvl w:ilvl="2" w:tentative="1">
+      <w:start w:val="1"/>
+      <w:numFmt w:val="bullet"/>
+      <w:lvlText w:val=""/>
+      <w:lvlJc w:val="left"/>
+      <w:pPr>
+        <w:tabs>
+          <w:tab w:val="num" w:pos="2160"/>
+        </w:tabs>
+        <w:ind w:left="2160" w:hanging="360"/>
+      </w:pPr>
+      <w:rPr>
+        <w:rFonts w:ascii="Wingdings" w:hAnsi="Wingdings" w:hint="default"/>
+        <w:sz w:val="20"/>
+      </w:rPr>
+    </w:lvl>
+    <w:lvl w:ilvl="3" w:tentative="1">
+      <w:start w:val="1"/>
+      <w:numFmt w:val="bullet"/>
+      <w:lvlText w:val=""/>
+      <w:lvlJc w:val="left"/>
+      <w:pPr>
+        <w:tabs>
+          <w:tab w:val="num" w:pos="2880"/>
+        </w:tabs>
+        <w:ind w:left="2880" w:hanging="360"/>
+      </w:pPr>
+      <w:rPr>
+        <w:rFonts w:ascii="Wingdings" w:hAnsi="Wingdings" w:hint="default"/>
+        <w:sz w:val="20"/>
+      </w:rPr>
+    </w:lvl>
+    <w:lvl w:ilvl="4" w:tentative="1">
+      <w:start w:val="1"/>
+      <w:numFmt w:val="bullet"/>
+      <w:lvlText w:val=""/>
+      <w:lvlJc w:val="left"/>
+      <w:pPr>
+        <w:tabs>
+          <w:tab w:val="num" w:pos="3600"/>
+        </w:tabs>
+        <w:ind w:left="3600" w:hanging="360"/>
+      </w:pPr>
+      <w:rPr>
+        <w:rFonts w:ascii="Wingdings" w:hAnsi="Wingdings" w:hint="default"/>
+        <w:sz w:val="20"/>
+      </w:rPr>
+    </w:lvl>
+    <w:lvl w:ilvl="5" w:tentative="1">
+      <w:start w:val="1"/>
+      <w:numFmt w:val="bullet"/>
+      <w:lvlText w:val=""/>
+      <w:lvlJc w:val="left"/>
+      <w:pPr>
+        <w:tabs>
+          <w:tab w:val="num" w:pos="4320"/>
+        </w:tabs>
+        <w:ind w:left="4320" w:hanging="360"/>
+      </w:pPr>
+      <w:rPr>
+        <w:rFonts w:ascii="Wingdings" w:hAnsi="Wingdings" w:hint="default"/>
+        <w:sz w:val="20"/>
+      </w:rPr>
+    </w:lvl>
+    <w:lvl w:ilvl="6" w:tentative="1">
+      <w:start w:val="1"/>
+      <w:numFmt w:val="bullet"/>
+      <w:lvlText w:val=""/>
+      <w:lvlJc w:val="left"/>
+      <w:pPr>
+        <w:tabs>
+          <w:tab w:val="num" w:pos="5040"/>
+        </w:tabs>
+        <w:ind w:left="5040" w:hanging="360"/>
+      </w:pPr>
+      <w:rPr>
+        <w:rFonts w:ascii="Wingdings" w:hAnsi="Wingdings" w:hint="default"/>
+        <w:sz w:val="20"/>
+      </w:rPr>
+    </w:lvl>
+    <w:lvl w:ilvl="7" w:tentative="1">
+      <w:start w:val="1"/>
+      <w:numFmt w:val="bullet"/>
+      <w:lvlText w:val=""/>
+      <w:lvlJc w:val="left"/>
+      <w:pPr>
+        <w:tabs>
+          <w:tab w:val="num" w:pos="5760"/>
+        </w:tabs>
+        <w:ind w:left="5760" w:hanging="360"/>
+      </w:pPr>
+      <w:rPr>
+        <w:rFonts w:ascii="Wingdings" w:hAnsi="Wingdings" w:hint="default"/>
+        <w:sz w:val="20"/>
+      </w:rPr>
+    </w:lvl>
+    <w:lvl w:ilvl="8" w:tentative="1">
+      <w:start w:val="1"/>
+      <w:numFmt w:val="bullet"/>
+      <w:lvlText w:val=""/>
+      <w:lvlJc w:val="left"/>
+      <w:pPr>
+        <w:tabs>
+          <w:tab w:val="num" w:pos="6480"/>
+        </w:tabs>
+        <w:ind w:left="6480" w:hanging="360"/>
+      </w:pPr>
+      <w:rPr>
+        <w:rFonts w:ascii="Wingdings" w:hAnsi="Wingdings" w:hint="default"/>
+        <w:sz w:val="20"/>
+      </w:rPr>
+    </w:lvl>
+  </w:abstractNum>
+  <w:abstractNum w:abstractNumId="6" w15:restartNumberingAfterBreak="0">
+    <w:nsid w:val="33E8123E"/>
+    <w:multiLevelType w:val="multilevel"/>
+    <w:tmpl w:val="F104D344"/>
+    <w:lvl w:ilvl="0">
+      <w:start w:val="1"/>
+      <w:numFmt w:val="bullet"/>
+      <w:lvlText w:val=""/>
+      <w:lvlJc w:val="left"/>
+      <w:pPr>
+        <w:tabs>
+          <w:tab w:val="num" w:pos="720"/>
+        </w:tabs>
+        <w:ind w:left="720" w:hanging="360"/>
+      </w:pPr>
+      <w:rPr>
+        <w:rFonts w:ascii="Symbol" w:hAnsi="Symbol" w:hint="default"/>
+        <w:sz w:val="20"/>
+      </w:rPr>
+    </w:lvl>
+    <w:lvl w:ilvl="1">
+      <w:start w:val="1"/>
+      <w:numFmt w:val="bullet"/>
+      <w:lvlText w:val="o"/>
+      <w:lvlJc w:val="left"/>
+      <w:pPr>
+        <w:tabs>
+          <w:tab w:val="num" w:pos="1440"/>
+        </w:tabs>
+        <w:ind w:left="1440" w:hanging="360"/>
+      </w:pPr>
+      <w:rPr>
+        <w:rFonts w:ascii="Courier New" w:hAnsi="Courier New" w:hint="default"/>
+        <w:sz w:val="20"/>
+      </w:rPr>
+    </w:lvl>
+    <w:lvl w:ilvl="2" w:tentative="1">
+      <w:start w:val="1"/>
+      <w:numFmt w:val="bullet"/>
+      <w:lvlText w:val=""/>
+      <w:lvlJc w:val="left"/>
+      <w:pPr>
+        <w:tabs>
+          <w:tab w:val="num" w:pos="2160"/>
+        </w:tabs>
+        <w:ind w:left="2160" w:hanging="360"/>
+      </w:pPr>
+      <w:rPr>
+        <w:rFonts w:ascii="Wingdings" w:hAnsi="Wingdings" w:hint="default"/>
+        <w:sz w:val="20"/>
+      </w:rPr>
+    </w:lvl>
+    <w:lvl w:ilvl="3" w:tentative="1">
+      <w:start w:val="1"/>
+      <w:numFmt w:val="bullet"/>
+      <w:lvlText w:val=""/>
+      <w:lvlJc w:val="left"/>
+      <w:pPr>
+        <w:tabs>
+          <w:tab w:val="num" w:pos="2880"/>
+        </w:tabs>
+        <w:ind w:left="2880" w:hanging="360"/>
+      </w:pPr>
+      <w:rPr>
+        <w:rFonts w:ascii="Wingdings" w:hAnsi="Wingdings" w:hint="default"/>
+        <w:sz w:val="20"/>
+      </w:rPr>
+    </w:lvl>
+    <w:lvl w:ilvl="4" w:tentative="1">
+      <w:start w:val="1"/>
+      <w:numFmt w:val="bullet"/>
+      <w:lvlText w:val=""/>
+      <w:lvlJc w:val="left"/>
+      <w:pPr>
+        <w:tabs>
+          <w:tab w:val="num" w:pos="3600"/>
+        </w:tabs>
+        <w:ind w:left="3600" w:hanging="360"/>
+      </w:pPr>
+      <w:rPr>
+        <w:rFonts w:ascii="Wingdings" w:hAnsi="Wingdings" w:hint="default"/>
+        <w:sz w:val="20"/>
+      </w:rPr>
+    </w:lvl>
+    <w:lvl w:ilvl="5" w:tentative="1">
+      <w:start w:val="1"/>
+      <w:numFmt w:val="bullet"/>
+      <w:lvlText w:val=""/>
+      <w:lvlJc w:val="left"/>
+      <w:pPr>
+        <w:tabs>
+          <w:tab w:val="num" w:pos="4320"/>
+        </w:tabs>
+        <w:ind w:left="4320" w:hanging="360"/>
+      </w:pPr>
+      <w:rPr>
+        <w:rFonts w:ascii="Wingdings" w:hAnsi="Wingdings" w:hint="default"/>
+        <w:sz w:val="20"/>
+      </w:rPr>
+    </w:lvl>
+    <w:lvl w:ilvl="6" w:tentative="1">
+      <w:start w:val="1"/>
+      <w:numFmt w:val="bullet"/>
+      <w:lvlText w:val=""/>
+      <w:lvlJc w:val="left"/>
+      <w:pPr>
+        <w:tabs>
+          <w:tab w:val="num" w:pos="5040"/>
+        </w:tabs>
+        <w:ind w:left="5040" w:hanging="360"/>
+      </w:pPr>
+      <w:rPr>
+        <w:rFonts w:ascii="Wingdings" w:hAnsi="Wingdings" w:hint="default"/>
+        <w:sz w:val="20"/>
+      </w:rPr>
+    </w:lvl>
+    <w:lvl w:ilvl="7" w:tentative="1">
+      <w:start w:val="1"/>
+      <w:numFmt w:val="bullet"/>
+      <w:lvlText w:val=""/>
+      <w:lvlJc w:val="left"/>
+      <w:pPr>
+        <w:tabs>
+          <w:tab w:val="num" w:pos="5760"/>
+        </w:tabs>
+        <w:ind w:left="5760" w:hanging="360"/>
+      </w:pPr>
+      <w:rPr>
+        <w:rFonts w:ascii="Wingdings" w:hAnsi="Wingdings" w:hint="default"/>
+        <w:sz w:val="20"/>
+      </w:rPr>
+    </w:lvl>
+    <w:lvl w:ilvl="8" w:tentative="1">
+      <w:start w:val="1"/>
+      <w:numFmt w:val="bullet"/>
+      <w:lvlText w:val=""/>
+      <w:lvlJc w:val="left"/>
+      <w:pPr>
+        <w:tabs>
+          <w:tab w:val="num" w:pos="6480"/>
+        </w:tabs>
+        <w:ind w:left="6480" w:hanging="360"/>
+      </w:pPr>
+      <w:rPr>
+        <w:rFonts w:ascii="Wingdings" w:hAnsi="Wingdings" w:hint="default"/>
+        <w:sz w:val="20"/>
+      </w:rPr>
+    </w:lvl>
+  </w:abstractNum>
+  <w:abstractNum w:abstractNumId="7" w15:restartNumberingAfterBreak="0">
     <w:nsid w:val="3DB20F62"/>
     <w:multiLevelType w:val="hybridMultilevel"/>
     <w:tmpl w:val="B4802B54"/>
@@ -2772,7 +4051,7 @@
       </w:rPr>
     </w:lvl>
   </w:abstractNum>
-  <w:abstractNum w:abstractNumId="3" w15:restartNumberingAfterBreak="0">
+  <w:abstractNum w:abstractNumId="8" w15:restartNumberingAfterBreak="0">
     <w:nsid w:val="48093527"/>
     <w:multiLevelType w:val="multilevel"/>
     <w:tmpl w:val="BE5A2E02"/>
@@ -2885,7 +4164,7 @@
       </w:rPr>
     </w:lvl>
   </w:abstractNum>
-  <w:abstractNum w:abstractNumId="4" w15:restartNumberingAfterBreak="0">
+  <w:abstractNum w:abstractNumId="9" w15:restartNumberingAfterBreak="0">
     <w:nsid w:val="59567466"/>
     <w:multiLevelType w:val="hybridMultilevel"/>
     <w:tmpl w:val="71241170"/>
@@ -2998,7 +4277,156 @@
       </w:rPr>
     </w:lvl>
   </w:abstractNum>
-  <w:abstractNum w:abstractNumId="5" w15:restartNumberingAfterBreak="0">
+  <w:abstractNum w:abstractNumId="10" w15:restartNumberingAfterBreak="0">
+    <w:nsid w:val="66715BDC"/>
+    <w:multiLevelType w:val="multilevel"/>
+    <w:tmpl w:val="8AD6AF24"/>
+    <w:lvl w:ilvl="0">
+      <w:start w:val="1"/>
+      <w:numFmt w:val="bullet"/>
+      <w:lvlText w:val=""/>
+      <w:lvlJc w:val="left"/>
+      <w:pPr>
+        <w:tabs>
+          <w:tab w:val="num" w:pos="720"/>
+        </w:tabs>
+        <w:ind w:left="720" w:hanging="360"/>
+      </w:pPr>
+      <w:rPr>
+        <w:rFonts w:ascii="Symbol" w:hAnsi="Symbol" w:hint="default"/>
+        <w:sz w:val="20"/>
+      </w:rPr>
+    </w:lvl>
+    <w:lvl w:ilvl="1" w:tentative="1">
+      <w:start w:val="1"/>
+      <w:numFmt w:val="bullet"/>
+      <w:lvlText w:val="o"/>
+      <w:lvlJc w:val="left"/>
+      <w:pPr>
+        <w:tabs>
+          <w:tab w:val="num" w:pos="1440"/>
+        </w:tabs>
+        <w:ind w:left="1440" w:hanging="360"/>
+      </w:pPr>
+      <w:rPr>
+        <w:rFonts w:ascii="Courier New" w:hAnsi="Courier New" w:hint="default"/>
+        <w:sz w:val="20"/>
+      </w:rPr>
+    </w:lvl>
+    <w:lvl w:ilvl="2" w:tentative="1">
+      <w:start w:val="1"/>
+      <w:numFmt w:val="bullet"/>
+      <w:lvlText w:val=""/>
+      <w:lvlJc w:val="left"/>
+      <w:pPr>
+        <w:tabs>
+          <w:tab w:val="num" w:pos="2160"/>
+        </w:tabs>
+        <w:ind w:left="2160" w:hanging="360"/>
+      </w:pPr>
+      <w:rPr>
+        <w:rFonts w:ascii="Wingdings" w:hAnsi="Wingdings" w:hint="default"/>
+        <w:sz w:val="20"/>
+      </w:rPr>
+    </w:lvl>
+    <w:lvl w:ilvl="3" w:tentative="1">
+      <w:start w:val="1"/>
+      <w:numFmt w:val="bullet"/>
+      <w:lvlText w:val=""/>
+      <w:lvlJc w:val="left"/>
+      <w:pPr>
+        <w:tabs>
+          <w:tab w:val="num" w:pos="2880"/>
+        </w:tabs>
+        <w:ind w:left="2880" w:hanging="360"/>
+      </w:pPr>
+      <w:rPr>
+        <w:rFonts w:ascii="Wingdings" w:hAnsi="Wingdings" w:hint="default"/>
+        <w:sz w:val="20"/>
+      </w:rPr>
+    </w:lvl>
+    <w:lvl w:ilvl="4" w:tentative="1">
+      <w:start w:val="1"/>
+      <w:numFmt w:val="bullet"/>
+      <w:lvlText w:val=""/>
+      <w:lvlJc w:val="left"/>
+      <w:pPr>
+        <w:tabs>
+          <w:tab w:val="num" w:pos="3600"/>
+        </w:tabs>
+        <w:ind w:left="3600" w:hanging="360"/>
+      </w:pPr>
+      <w:rPr>
+        <w:rFonts w:ascii="Wingdings" w:hAnsi="Wingdings" w:hint="default"/>
+        <w:sz w:val="20"/>
+      </w:rPr>
+    </w:lvl>
+    <w:lvl w:ilvl="5" w:tentative="1">
+      <w:start w:val="1"/>
+      <w:numFmt w:val="bullet"/>
+      <w:lvlText w:val=""/>
+      <w:lvlJc w:val="left"/>
+      <w:pPr>
+        <w:tabs>
+          <w:tab w:val="num" w:pos="4320"/>
+        </w:tabs>
+        <w:ind w:left="4320" w:hanging="360"/>
+      </w:pPr>
+      <w:rPr>
+        <w:rFonts w:ascii="Wingdings" w:hAnsi="Wingdings" w:hint="default"/>
+        <w:sz w:val="20"/>
+      </w:rPr>
+    </w:lvl>
+    <w:lvl w:ilvl="6" w:tentative="1">
+      <w:start w:val="1"/>
+      <w:numFmt w:val="bullet"/>
+      <w:lvlText w:val=""/>
+      <w:lvlJc w:val="left"/>
+      <w:pPr>
+        <w:tabs>
+          <w:tab w:val="num" w:pos="5040"/>
+        </w:tabs>
+        <w:ind w:left="5040" w:hanging="360"/>
+      </w:pPr>
+      <w:rPr>
+        <w:rFonts w:ascii="Wingdings" w:hAnsi="Wingdings" w:hint="default"/>
+        <w:sz w:val="20"/>
+      </w:rPr>
+    </w:lvl>
+    <w:lvl w:ilvl="7" w:tentative="1">
+      <w:start w:val="1"/>
+      <w:numFmt w:val="bullet"/>
+      <w:lvlText w:val=""/>
+      <w:lvlJc w:val="left"/>
+      <w:pPr>
+        <w:tabs>
+          <w:tab w:val="num" w:pos="5760"/>
+        </w:tabs>
+        <w:ind w:left="5760" w:hanging="360"/>
+      </w:pPr>
+      <w:rPr>
+        <w:rFonts w:ascii="Wingdings" w:hAnsi="Wingdings" w:hint="default"/>
+        <w:sz w:val="20"/>
+      </w:rPr>
+    </w:lvl>
+    <w:lvl w:ilvl="8" w:tentative="1">
+      <w:start w:val="1"/>
+      <w:numFmt w:val="bullet"/>
+      <w:lvlText w:val=""/>
+      <w:lvlJc w:val="left"/>
+      <w:pPr>
+        <w:tabs>
+          <w:tab w:val="num" w:pos="6480"/>
+        </w:tabs>
+        <w:ind w:left="6480" w:hanging="360"/>
+      </w:pPr>
+      <w:rPr>
+        <w:rFonts w:ascii="Wingdings" w:hAnsi="Wingdings" w:hint="default"/>
+        <w:sz w:val="20"/>
+      </w:rPr>
+    </w:lvl>
+  </w:abstractNum>
+  <w:abstractNum w:abstractNumId="11" w15:restartNumberingAfterBreak="0">
     <w:nsid w:val="74A95494"/>
     <w:multiLevelType w:val="multilevel"/>
     <w:tmpl w:val="01101430"/>
@@ -3111,7 +4539,7 @@
       </w:rPr>
     </w:lvl>
   </w:abstractNum>
-  <w:abstractNum w:abstractNumId="6" w15:restartNumberingAfterBreak="0">
+  <w:abstractNum w:abstractNumId="12" w15:restartNumberingAfterBreak="0">
     <w:nsid w:val="777D47F4"/>
     <w:multiLevelType w:val="multilevel"/>
     <w:tmpl w:val="55CCECAE"/>
@@ -3225,25 +4653,43 @@
     </w:lvl>
   </w:abstractNum>
   <w:num w:numId="1" w16cid:durableId="1474714763">
+    <w:abstractNumId w:val="11"/>
+  </w:num>
+  <w:num w:numId="2" w16cid:durableId="1386828848">
+    <w:abstractNumId w:val="8"/>
+  </w:num>
+  <w:num w:numId="3" w16cid:durableId="974677006">
+    <w:abstractNumId w:val="3"/>
+  </w:num>
+  <w:num w:numId="4" w16cid:durableId="1736590859">
+    <w:abstractNumId w:val="12"/>
+  </w:num>
+  <w:num w:numId="5" w16cid:durableId="459032165">
+    <w:abstractNumId w:val="4"/>
+  </w:num>
+  <w:num w:numId="6" w16cid:durableId="185797653">
+    <w:abstractNumId w:val="7"/>
+  </w:num>
+  <w:num w:numId="7" w16cid:durableId="166869568">
+    <w:abstractNumId w:val="9"/>
+  </w:num>
+  <w:num w:numId="8" w16cid:durableId="450513677">
     <w:abstractNumId w:val="5"/>
   </w:num>
-  <w:num w:numId="2" w16cid:durableId="1386828848">
-    <w:abstractNumId w:val="3"/>
+  <w:num w:numId="9" w16cid:durableId="1029260073">
+    <w:abstractNumId w:val="10"/>
   </w:num>
-  <w:num w:numId="3" w16cid:durableId="974677006">
-    <w:abstractNumId w:val="0"/>
-  </w:num>
-  <w:num w:numId="4" w16cid:durableId="1736590859">
+  <w:num w:numId="10" w16cid:durableId="1059279661">
     <w:abstractNumId w:val="6"/>
   </w:num>
-  <w:num w:numId="5" w16cid:durableId="459032165">
+  <w:num w:numId="11" w16cid:durableId="1586305072">
+    <w:abstractNumId w:val="2"/>
+  </w:num>
+  <w:num w:numId="12" w16cid:durableId="819152000">
     <w:abstractNumId w:val="1"/>
   </w:num>
-  <w:num w:numId="6" w16cid:durableId="185797653">
-    <w:abstractNumId w:val="2"/>
-  </w:num>
-  <w:num w:numId="7" w16cid:durableId="166869568">
-    <w:abstractNumId w:val="4"/>
+  <w:num w:numId="13" w16cid:durableId="723986644">
+    <w:abstractNumId w:val="0"/>
   </w:num>
 </w:numbering>
 </file>
@@ -3767,7 +5213,6 @@
   <w:style w:type="character" w:default="1" w:styleId="Fuentedeprrafopredeter">
     <w:name w:val="Default Paragraph Font"/>
     <w:uiPriority w:val="1"/>
-    <w:semiHidden/>
     <w:unhideWhenUsed/>
   </w:style>
   <w:style w:type="table" w:default="1" w:styleId="Tablanormal">

</xml_diff>